<commit_message>
git paragraaf gewijzigd, planning en risico-inschatting geupdate
</commit_message>
<xml_diff>
--- a/documentatie/PMP OS3 home alarm systeem.docx
+++ b/documentatie/PMP OS3 home alarm systeem.docx
@@ -194,8 +194,8 @@
         <w:jc w:val="center"/>
         <w:rPr/>
       </w:pPr>
-      <w:bookmarkStart w:id="3" w:name="Klant"/>
-      <w:bookmarkStart w:id="4" w:name="_Toc327581042"/>
+      <w:bookmarkStart w:id="3" w:name="_Toc327581042"/>
+      <w:bookmarkStart w:id="4" w:name="Klant"/>
       <w:r>
         <w:rPr>
           <w:i/>
@@ -548,7 +548,25 @@
               <w:tab/>
               <w:t>:</w:t>
               <w:tab/>
-              <w:t>14-09-2019</w:t>
+              <w:t>1</w:t>
+            </w:r>
+            <w:r>
+              <w:rPr>
+                <w:rFonts w:cs="Arial"/>
+                <w:b/>
+                <w:color w:val="353F49"/>
+                <w:szCs w:val="20"/>
+              </w:rPr>
+              <w:t>7</w:t>
+            </w:r>
+            <w:r>
+              <w:rPr>
+                <w:rFonts w:cs="Arial"/>
+                <w:b/>
+                <w:color w:val="353F49"/>
+                <w:szCs w:val="20"/>
+              </w:rPr>
+              <w:t>-09-2019</w:t>
             </w:r>
           </w:p>
         </w:tc>
@@ -589,7 +607,16 @@
               <w:tab/>
               <w:t>:</w:t>
               <w:tab/>
-              <w:t>Versie 2.0</w:t>
+              <w:t>Versie 2.</w:t>
+            </w:r>
+            <w:r>
+              <w:rPr>
+                <w:rFonts w:cs="Arial"/>
+                <w:b/>
+                <w:color w:val="353F49"/>
+                <w:szCs w:val="20"/>
+              </w:rPr>
+              <w:t>1</w:t>
             </w:r>
           </w:p>
         </w:tc>
@@ -1228,6 +1255,7 @@
             </w:pPr>
             <w:r>
               <w:rPr/>
+              <w:t>2.1</w:t>
             </w:r>
           </w:p>
         </w:tc>
@@ -1252,6 +1280,7 @@
             </w:pPr>
             <w:r>
               <w:rPr/>
+              <w:t>17-09-2019</w:t>
             </w:r>
           </w:p>
         </w:tc>
@@ -1276,6 +1305,7 @@
             </w:pPr>
             <w:r>
               <w:rPr/>
+              <w:t>L.J. Hovestadt</w:t>
             </w:r>
           </w:p>
         </w:tc>
@@ -1300,6 +1330,7 @@
             </w:pPr>
             <w:r>
               <w:rPr/>
+              <w:t>[1] Paragraaf splitsing versiebeheer [2] Uitbreiding v.d. planning [3] risico inschatting: meer risico’s toegevoegd</w:t>
             </w:r>
           </w:p>
         </w:tc>
@@ -1324,6 +1355,7 @@
             </w:pPr>
             <w:r>
               <w:rPr/>
+              <w:t>Afgerond</w:t>
             </w:r>
           </w:p>
         </w:tc>
@@ -2532,11 +2564,11 @@
         </w:numPr>
         <w:rPr/>
       </w:pPr>
-      <w:bookmarkStart w:id="7" w:name="_Toc327581593"/>
-      <w:bookmarkStart w:id="8" w:name="_Toc327581043"/>
+      <w:bookmarkStart w:id="7" w:name="_Toc507595570"/>
+      <w:bookmarkStart w:id="8" w:name="_Toc339966112"/>
       <w:bookmarkStart w:id="9" w:name="_Toc327583373"/>
-      <w:bookmarkStart w:id="10" w:name="_Toc339966112"/>
-      <w:bookmarkStart w:id="11" w:name="_Toc507595570"/>
+      <w:bookmarkStart w:id="10" w:name="_Toc327581043"/>
+      <w:bookmarkStart w:id="11" w:name="_Toc327581593"/>
       <w:r>
         <w:rPr/>
         <w:t>Projectopdracht</w:t>
@@ -2696,10 +2728,10 @@
         </w:numPr>
         <w:rPr/>
       </w:pPr>
-      <w:bookmarkStart w:id="14" w:name="_Toc327581046"/>
-      <w:bookmarkStart w:id="15" w:name="_Toc507595573"/>
-      <w:bookmarkStart w:id="16" w:name="_Toc327583376"/>
-      <w:bookmarkStart w:id="17" w:name="_Toc327581596"/>
+      <w:bookmarkStart w:id="14" w:name="_Toc327581596"/>
+      <w:bookmarkStart w:id="15" w:name="_Toc327583376"/>
+      <w:bookmarkStart w:id="16" w:name="_Toc507595573"/>
+      <w:bookmarkStart w:id="17" w:name="_Toc327581046"/>
       <w:r>
         <w:rPr/>
         <w:t>Begrenzing</w:t>
@@ -3023,9 +3055,9 @@
         <w:rPr/>
       </w:pPr>
       <w:bookmarkStart w:id="18" w:name="_Toc507595574"/>
-      <w:bookmarkStart w:id="19" w:name="_Toc327583378"/>
+      <w:bookmarkStart w:id="19" w:name="_Toc327581048"/>
       <w:bookmarkStart w:id="20" w:name="_Toc327581598"/>
-      <w:bookmarkStart w:id="21" w:name="_Toc327581048"/>
+      <w:bookmarkStart w:id="21" w:name="_Toc327583378"/>
       <w:bookmarkEnd w:id="19"/>
       <w:bookmarkEnd w:id="20"/>
       <w:bookmarkEnd w:id="21"/>
@@ -3771,7 +3803,57 @@
           <w:sz w:val="24"/>
           <w:szCs w:val="24"/>
         </w:rPr>
-        <w:t>Git is geselecteerd als onze “version control system”, hiermee zullen dus de verschillende versies van de applicatie en elke kleine incrementele verandering gedocumenteerd worden. De primaire reden dat Git is gekozen is door de gemakkelijke toegangbaarheid van de remote repository en het maken van verschillende feature branches. Elke contributeur zal zijn eigen branch hebben waar code op gecommit wordt. Op deze eigen branches maakt het niet uit als de code wel of niet werkt. Hiernaast zal er een development branch zijn waar de werkende features op moeten staan. Hier komt dus “bug-free” code op te staan, zo ver als dit te realizeren is. De laatste branch zal de master branch zijn. Op de master branch komen de werkende versies van het project. Deze branch kan dus ook als release archief beschouwen worden.</w:t>
+        <w:t xml:space="preserve">Git is geselecteerd als onze “version control system”, hiermee zullen dus de verschillende versies van de applicatie en elke kleine incrementele verandering gedocumenteerd worden. De primaire reden dat Git is gekozen is door de gemakkelijke toegangbaarheid van de remote repository en het maken van verschillende feature branches. </w:t>
+      </w:r>
+    </w:p>
+    <w:p>
+      <w:pPr>
+        <w:pStyle w:val="Normal"/>
+        <w:rPr>
+          <w:sz w:val="24"/>
+          <w:szCs w:val="24"/>
+        </w:rPr>
+      </w:pPr>
+      <w:r>
+        <w:rPr/>
+      </w:r>
+    </w:p>
+    <w:p>
+      <w:pPr>
+        <w:pStyle w:val="Normal"/>
+        <w:rPr/>
+      </w:pPr>
+      <w:r>
+        <w:rPr>
+          <w:sz w:val="24"/>
+          <w:szCs w:val="24"/>
+        </w:rPr>
+        <w:t>1.4.4 Werkwijze Git</w:t>
+      </w:r>
+    </w:p>
+    <w:p>
+      <w:pPr>
+        <w:pStyle w:val="Normal"/>
+        <w:rPr>
+          <w:sz w:val="24"/>
+          <w:szCs w:val="24"/>
+        </w:rPr>
+      </w:pPr>
+      <w:r>
+        <w:rPr/>
+      </w:r>
+    </w:p>
+    <w:p>
+      <w:pPr>
+        <w:pStyle w:val="Normal"/>
+        <w:rPr/>
+      </w:pPr>
+      <w:r>
+        <w:rPr>
+          <w:sz w:val="24"/>
+          <w:szCs w:val="24"/>
+        </w:rPr>
+        <w:t>Elke contributeur zal zijn eigen branch hebben waar code op gecommit wordt. Op deze eigen branches maakt het niet uit als de code wel of niet werkt. Hiernaast zal er een development branch zijn waar de werkende features op moeten staan. Hier komt dus “bug-free” code op te staan, zo ver als dit te realizeren is. De laatste branch zal de master branch zijn. Op de master branch komen de werkende versies van het project. Deze branch kan dus ook als release archief beschouwen worden.</w:t>
       </w:r>
     </w:p>
     <w:p>
@@ -3846,11 +3928,11 @@
         </w:rPr>
       </w:r>
       <w:bookmarkStart w:id="23" w:name="_Toc3275833781"/>
-      <w:bookmarkStart w:id="24" w:name="_Toc3275815981"/>
-      <w:bookmarkStart w:id="25" w:name="_Toc3275810481"/>
+      <w:bookmarkStart w:id="24" w:name="_Toc3275810481"/>
+      <w:bookmarkStart w:id="25" w:name="_Toc3275815981"/>
       <w:bookmarkStart w:id="26" w:name="_Toc3275833781"/>
-      <w:bookmarkStart w:id="27" w:name="_Toc3275815981"/>
-      <w:bookmarkStart w:id="28" w:name="_Toc3275810481"/>
+      <w:bookmarkStart w:id="27" w:name="_Toc3275810481"/>
+      <w:bookmarkStart w:id="28" w:name="_Toc3275815981"/>
       <w:bookmarkEnd w:id="26"/>
       <w:bookmarkEnd w:id="27"/>
       <w:bookmarkEnd w:id="28"/>
@@ -3934,11 +4016,11 @@
         </w:numPr>
         <w:rPr/>
       </w:pPr>
-      <w:bookmarkStart w:id="30" w:name="_Toc507595577"/>
-      <w:bookmarkStart w:id="31" w:name="_Toc339966119"/>
+      <w:bookmarkStart w:id="30" w:name="_Toc327581050"/>
+      <w:bookmarkStart w:id="31" w:name="_Toc327581600"/>
       <w:bookmarkStart w:id="32" w:name="_Toc327583380"/>
-      <w:bookmarkStart w:id="33" w:name="_Toc327581600"/>
-      <w:bookmarkStart w:id="34" w:name="_Toc327581050"/>
+      <w:bookmarkStart w:id="33" w:name="_Toc339966119"/>
+      <w:bookmarkStart w:id="34" w:name="_Toc507595577"/>
       <w:r>
         <w:rPr/>
         <w:t>Projectorganisatie</w:t>
@@ -3958,12 +4040,12 @@
         </w:numPr>
         <w:rPr/>
       </w:pPr>
-      <w:bookmarkStart w:id="35" w:name="_Toc327581601"/>
-      <w:bookmarkStart w:id="36" w:name="_Toc327581051"/>
-      <w:bookmarkStart w:id="37" w:name="_Toc507595578"/>
-      <w:bookmarkStart w:id="38" w:name="_Toc480254627"/>
-      <w:bookmarkStart w:id="39" w:name="_Toc339966120"/>
-      <w:bookmarkStart w:id="40" w:name="_Toc327583381"/>
+      <w:bookmarkStart w:id="35" w:name="_Toc327583381"/>
+      <w:bookmarkStart w:id="36" w:name="_Toc339966120"/>
+      <w:bookmarkStart w:id="37" w:name="_Toc480254627"/>
+      <w:bookmarkStart w:id="38" w:name="_Toc507595578"/>
+      <w:bookmarkStart w:id="39" w:name="_Toc327581051"/>
+      <w:bookmarkStart w:id="40" w:name="_Toc327581601"/>
       <w:r>
         <w:rPr/>
         <w:t>Teamleden</w:t>
@@ -4018,7 +4100,7 @@
         </w:tblBorders>
         <w:tblCellMar>
           <w:top w:w="0" w:type="dxa"/>
-          <w:left w:w="93" w:type="dxa"/>
+          <w:left w:w="88" w:type="dxa"/>
           <w:bottom w:w="0" w:type="dxa"/>
           <w:right w:w="108" w:type="dxa"/>
         </w:tblCellMar>
@@ -4495,11 +4577,24 @@
     <w:p>
       <w:pPr>
         <w:pStyle w:val="Normal"/>
-        <w:rPr/>
-      </w:pPr>
-      <w:r>
-        <w:rPr/>
-        <w:t>De groep communiceert met de begeleiders via een keer per week een virtuele bijeenkomst te houden. Verder komt de groep bij een op de donderdagen om samen te werken aan de uitdagerendere taken van het project. Op deze donderdagen is er natuurlijk ook een fysiek communicatiekanaal tussen groep en begeleider.</w:t>
+        <w:rPr>
+          <w:sz w:val="24"/>
+          <w:szCs w:val="24"/>
+        </w:rPr>
+      </w:pPr>
+      <w:r>
+        <w:rPr>
+          <w:sz w:val="24"/>
+          <w:szCs w:val="24"/>
+        </w:rPr>
+        <w:t xml:space="preserve">De groep communiceert met de begeleiders via een keer per week een virtuele bijeenkomst te houden. Verder komt de groep bij een op de donderdagen om samen te werken aan de uitdagerendere taken van het project. Op deze donderdagen is er natuurlijk ook een fysiek communicatiekanaal tussen groep en begeleider. </w:t>
+      </w:r>
+      <w:r>
+        <w:rPr>
+          <w:sz w:val="24"/>
+          <w:szCs w:val="24"/>
+        </w:rPr>
+        <w:t>De groep communiceert zelf via Whatsapp buiten de lessen om.</w:t>
       </w:r>
     </w:p>
     <w:p>
@@ -4511,11 +4606,11 @@
         </w:numPr>
         <w:rPr/>
       </w:pPr>
-      <w:bookmarkStart w:id="42" w:name="_Toc327581603"/>
-      <w:bookmarkStart w:id="43" w:name="_Toc339966122"/>
-      <w:bookmarkStart w:id="44" w:name="_Toc327583383"/>
-      <w:bookmarkStart w:id="45" w:name="_Toc507595580"/>
-      <w:bookmarkStart w:id="46" w:name="_Toc327581053"/>
+      <w:bookmarkStart w:id="42" w:name="_Toc327583383"/>
+      <w:bookmarkStart w:id="43" w:name="_Toc327581053"/>
+      <w:bookmarkStart w:id="44" w:name="_Toc507595580"/>
+      <w:bookmarkStart w:id="45" w:name="_Toc327581603"/>
+      <w:bookmarkStart w:id="46" w:name="_Toc339966122"/>
       <w:r>
         <w:rPr/>
         <w:t>Activiteiten en tijdplan</w:t>
@@ -4544,10 +4639,10 @@
         </w:numPr>
         <w:rPr/>
       </w:pPr>
-      <w:bookmarkStart w:id="47" w:name="_Toc507595581"/>
-      <w:bookmarkStart w:id="48" w:name="_Toc339966123"/>
-      <w:bookmarkStart w:id="49" w:name="_Toc327583384"/>
-      <w:bookmarkStart w:id="50" w:name="_Toc327581604"/>
+      <w:bookmarkStart w:id="47" w:name="_Toc327581604"/>
+      <w:bookmarkStart w:id="48" w:name="_Toc327583384"/>
+      <w:bookmarkStart w:id="49" w:name="_Toc339966123"/>
+      <w:bookmarkStart w:id="50" w:name="_Toc507595581"/>
       <w:bookmarkStart w:id="51" w:name="_Toc327581054"/>
       <w:r>
         <w:rPr/>
@@ -4885,11 +4980,11 @@
         </w:numPr>
         <w:rPr/>
       </w:pPr>
-      <w:bookmarkStart w:id="52" w:name="_Toc327581605"/>
-      <w:bookmarkStart w:id="53" w:name="_Toc327581055"/>
+      <w:bookmarkStart w:id="52" w:name="_Toc507595582"/>
+      <w:bookmarkStart w:id="53" w:name="_Toc339966124"/>
       <w:bookmarkStart w:id="54" w:name="_Toc327583385"/>
-      <w:bookmarkStart w:id="55" w:name="_Toc339966124"/>
-      <w:bookmarkStart w:id="56" w:name="_Toc507595582"/>
+      <w:bookmarkStart w:id="55" w:name="_Toc327581605"/>
+      <w:bookmarkStart w:id="56" w:name="_Toc327581055"/>
       <w:r>
         <w:rPr/>
         <w:t>Overall tijdplan</w:t>
@@ -4950,9 +5045,9 @@
       </w:tblPr>
       <w:tblGrid>
         <w:gridCol w:w="5494"/>
-        <w:gridCol w:w="1560"/>
+        <w:gridCol w:w="1561"/>
         <w:gridCol w:w="1277"/>
-        <w:gridCol w:w="1132"/>
+        <w:gridCol w:w="1131"/>
       </w:tblGrid>
       <w:tr>
         <w:trPr>
@@ -4995,7 +5090,7 @@
         </w:tc>
         <w:tc>
           <w:tcPr>
-            <w:tcW w:w="1560" w:type="dxa"/>
+            <w:tcW w:w="1561" w:type="dxa"/>
             <w:tcBorders>
               <w:top w:val="single" w:sz="4" w:space="0" w:color="DDD9C3"/>
               <w:left w:val="single" w:sz="4" w:space="0" w:color="DDD9C3"/>
@@ -5063,7 +5158,7 @@
         </w:tc>
         <w:tc>
           <w:tcPr>
-            <w:tcW w:w="1132" w:type="dxa"/>
+            <w:tcW w:w="1131" w:type="dxa"/>
             <w:tcBorders>
               <w:top w:val="single" w:sz="4" w:space="0" w:color="DDD9C3"/>
               <w:left w:val="single" w:sz="4" w:space="0" w:color="DDD9C3"/>
@@ -5119,24 +5214,20 @@
               <w:pStyle w:val="Tabelbody"/>
               <w:numPr>
                 <w:ilvl w:val="0"/>
-                <w:numId w:val="5"/>
+                <w:numId w:val="0"/>
               </w:numPr>
               <w:spacing w:before="0" w:after="0"/>
-              <w:rPr>
-                <w:sz w:val="20"/>
-              </w:rPr>
-            </w:pPr>
-            <w:r>
-              <w:rPr>
-                <w:sz w:val="20"/>
-              </w:rPr>
-              <w:t>Documentatiefase (Volgens het V-model)</w:t>
-            </w:r>
-          </w:p>
-        </w:tc>
-        <w:tc>
-          <w:tcPr>
-            <w:tcW w:w="1560" w:type="dxa"/>
+              <w:ind w:left="283" w:hanging="0"/>
+              <w:rPr/>
+            </w:pPr>
+            <w:r>
+              <w:rPr/>
+            </w:r>
+          </w:p>
+        </w:tc>
+        <w:tc>
+          <w:tcPr>
+            <w:tcW w:w="1561" w:type="dxa"/>
             <w:tcBorders>
               <w:top w:val="single" w:sz="4" w:space="0" w:color="DDD9C3"/>
               <w:left w:val="single" w:sz="4" w:space="0" w:color="DDD9C3"/>
@@ -5152,15 +5243,10 @@
             <w:pPr>
               <w:pStyle w:val="Tabelbody"/>
               <w:spacing w:before="0" w:after="0"/>
-              <w:rPr>
-                <w:sz w:val="20"/>
-              </w:rPr>
-            </w:pPr>
-            <w:r>
-              <w:rPr>
-                <w:sz w:val="20"/>
-              </w:rPr>
-              <w:t>3 weken</w:t>
+              <w:rPr/>
+            </w:pPr>
+            <w:r>
+              <w:rPr/>
             </w:r>
           </w:p>
         </w:tc>
@@ -5182,21 +5268,16 @@
             <w:pPr>
               <w:pStyle w:val="Tabelbody"/>
               <w:spacing w:before="0" w:after="0"/>
-              <w:rPr>
-                <w:sz w:val="20"/>
-              </w:rPr>
-            </w:pPr>
-            <w:r>
-              <w:rPr>
-                <w:sz w:val="20"/>
-              </w:rPr>
-              <w:t>Week 1</w:t>
-            </w:r>
-          </w:p>
-        </w:tc>
-        <w:tc>
-          <w:tcPr>
-            <w:tcW w:w="1132" w:type="dxa"/>
+              <w:rPr/>
+            </w:pPr>
+            <w:r>
+              <w:rPr/>
+            </w:r>
+          </w:p>
+        </w:tc>
+        <w:tc>
+          <w:tcPr>
+            <w:tcW w:w="1131" w:type="dxa"/>
             <w:tcBorders>
               <w:top w:val="single" w:sz="4" w:space="0" w:color="DDD9C3"/>
               <w:left w:val="single" w:sz="4" w:space="0" w:color="DDD9C3"/>
@@ -5212,6 +5293,39 @@
             <w:pPr>
               <w:pStyle w:val="Tabelbody"/>
               <w:spacing w:before="0" w:after="0"/>
+              <w:rPr/>
+            </w:pPr>
+            <w:r>
+              <w:rPr/>
+            </w:r>
+          </w:p>
+        </w:tc>
+      </w:tr>
+      <w:tr>
+        <w:trPr>
+          <w:trHeight w:val="397" w:hRule="atLeast"/>
+        </w:trPr>
+        <w:tc>
+          <w:tcPr>
+            <w:tcW w:w="5494" w:type="dxa"/>
+            <w:tcBorders>
+              <w:left w:val="single" w:sz="4" w:space="0" w:color="DDD9C3"/>
+              <w:bottom w:val="single" w:sz="4" w:space="0" w:color="DDD9C3"/>
+              <w:right w:val="single" w:sz="4" w:space="0" w:color="DDD9C3"/>
+              <w:insideH w:val="single" w:sz="4" w:space="0" w:color="DDD9C3"/>
+              <w:insideV w:val="single" w:sz="4" w:space="0" w:color="DDD9C3"/>
+            </w:tcBorders>
+            <w:shd w:fill="auto" w:val="clear"/>
+            <w:vAlign w:val="center"/>
+          </w:tcPr>
+          <w:p>
+            <w:pPr>
+              <w:pStyle w:val="Tabelbody"/>
+              <w:numPr>
+                <w:ilvl w:val="0"/>
+                <w:numId w:val="5"/>
+              </w:numPr>
+              <w:spacing w:before="0" w:after="0"/>
               <w:rPr>
                 <w:sz w:val="20"/>
               </w:rPr>
@@ -5220,7 +5334,359 @@
               <w:rPr>
                 <w:sz w:val="20"/>
               </w:rPr>
+              <w:t>Documentatiefase (Volgens het V-model)</w:t>
+            </w:r>
+          </w:p>
+        </w:tc>
+        <w:tc>
+          <w:tcPr>
+            <w:tcW w:w="1561" w:type="dxa"/>
+            <w:tcBorders>
+              <w:left w:val="single" w:sz="4" w:space="0" w:color="DDD9C3"/>
+              <w:bottom w:val="single" w:sz="4" w:space="0" w:color="DDD9C3"/>
+              <w:right w:val="single" w:sz="4" w:space="0" w:color="DDD9C3"/>
+              <w:insideH w:val="single" w:sz="4" w:space="0" w:color="DDD9C3"/>
+              <w:insideV w:val="single" w:sz="4" w:space="0" w:color="DDD9C3"/>
+            </w:tcBorders>
+            <w:shd w:fill="auto" w:val="clear"/>
+            <w:vAlign w:val="center"/>
+          </w:tcPr>
+          <w:p>
+            <w:pPr>
+              <w:pStyle w:val="Tabelbody"/>
+              <w:spacing w:before="0" w:after="0"/>
+              <w:rPr>
+                <w:sz w:val="20"/>
+              </w:rPr>
+            </w:pPr>
+            <w:r>
+              <w:rPr>
+                <w:sz w:val="20"/>
+              </w:rPr>
+              <w:t>3 weken</w:t>
+            </w:r>
+          </w:p>
+        </w:tc>
+        <w:tc>
+          <w:tcPr>
+            <w:tcW w:w="1277" w:type="dxa"/>
+            <w:tcBorders>
+              <w:left w:val="single" w:sz="4" w:space="0" w:color="DDD9C3"/>
+              <w:bottom w:val="single" w:sz="4" w:space="0" w:color="DDD9C3"/>
+              <w:right w:val="single" w:sz="4" w:space="0" w:color="DDD9C3"/>
+              <w:insideH w:val="single" w:sz="4" w:space="0" w:color="DDD9C3"/>
+              <w:insideV w:val="single" w:sz="4" w:space="0" w:color="DDD9C3"/>
+            </w:tcBorders>
+            <w:shd w:fill="auto" w:val="clear"/>
+            <w:vAlign w:val="center"/>
+          </w:tcPr>
+          <w:p>
+            <w:pPr>
+              <w:pStyle w:val="Tabelbody"/>
+              <w:spacing w:before="0" w:after="0"/>
+              <w:rPr/>
+            </w:pPr>
+            <w:r>
+              <w:rPr>
+                <w:sz w:val="20"/>
+              </w:rPr>
+              <w:t xml:space="preserve">Week </w:t>
+            </w:r>
+            <w:r>
+              <w:rPr>
+                <w:sz w:val="20"/>
+              </w:rPr>
+              <w:t>2</w:t>
+            </w:r>
+          </w:p>
+        </w:tc>
+        <w:tc>
+          <w:tcPr>
+            <w:tcW w:w="1131" w:type="dxa"/>
+            <w:tcBorders>
+              <w:left w:val="single" w:sz="4" w:space="0" w:color="DDD9C3"/>
+              <w:bottom w:val="single" w:sz="4" w:space="0" w:color="DDD9C3"/>
+              <w:right w:val="single" w:sz="4" w:space="0" w:color="DDD9C3"/>
+              <w:insideH w:val="single" w:sz="4" w:space="0" w:color="DDD9C3"/>
+              <w:insideV w:val="single" w:sz="4" w:space="0" w:color="DDD9C3"/>
+            </w:tcBorders>
+            <w:shd w:fill="auto" w:val="clear"/>
+            <w:vAlign w:val="center"/>
+          </w:tcPr>
+          <w:p>
+            <w:pPr>
+              <w:pStyle w:val="Tabelbody"/>
+              <w:spacing w:before="0" w:after="0"/>
+              <w:rPr/>
+            </w:pPr>
+            <w:r>
+              <w:rPr>
+                <w:sz w:val="20"/>
+              </w:rPr>
+              <w:t xml:space="preserve">Week </w:t>
+            </w:r>
+            <w:r>
+              <w:rPr>
+                <w:sz w:val="20"/>
+              </w:rPr>
+              <w:t>5</w:t>
+            </w:r>
+          </w:p>
+        </w:tc>
+      </w:tr>
+      <w:tr>
+        <w:trPr>
+          <w:trHeight w:val="397" w:hRule="atLeast"/>
+        </w:trPr>
+        <w:tc>
+          <w:tcPr>
+            <w:tcW w:w="5494" w:type="dxa"/>
+            <w:tcBorders>
+              <w:left w:val="single" w:sz="4" w:space="0" w:color="DDD9C3"/>
+              <w:bottom w:val="single" w:sz="4" w:space="0" w:color="DDD9C3"/>
+              <w:right w:val="single" w:sz="4" w:space="0" w:color="DDD9C3"/>
+              <w:insideH w:val="single" w:sz="4" w:space="0" w:color="DDD9C3"/>
+              <w:insideV w:val="single" w:sz="4" w:space="0" w:color="DDD9C3"/>
+            </w:tcBorders>
+            <w:shd w:fill="auto" w:val="clear"/>
+            <w:vAlign w:val="center"/>
+          </w:tcPr>
+          <w:p>
+            <w:pPr>
+              <w:pStyle w:val="Tabelbody"/>
+              <w:numPr>
+                <w:ilvl w:val="1"/>
+                <w:numId w:val="5"/>
+              </w:numPr>
+              <w:spacing w:before="0" w:after="0"/>
+              <w:rPr/>
+            </w:pPr>
+            <w:r>
+              <w:rPr/>
+              <w:t>Requirement analysis + Acceptatie test design</w:t>
+            </w:r>
+          </w:p>
+          <w:p>
+            <w:pPr>
+              <w:pStyle w:val="Tabelbody"/>
+              <w:numPr>
+                <w:ilvl w:val="1"/>
+                <w:numId w:val="5"/>
+              </w:numPr>
+              <w:spacing w:before="0" w:after="0"/>
+              <w:rPr/>
+            </w:pPr>
+            <w:r>
+              <w:rPr/>
+              <w:t>System Design + System Test Design</w:t>
+            </w:r>
+          </w:p>
+          <w:p>
+            <w:pPr>
+              <w:pStyle w:val="Tabelbody"/>
+              <w:numPr>
+                <w:ilvl w:val="1"/>
+                <w:numId w:val="5"/>
+              </w:numPr>
+              <w:spacing w:before="0" w:after="0"/>
+              <w:rPr/>
+            </w:pPr>
+            <w:r>
+              <w:rPr/>
+              <w:t>Architecture design + Integration test Design</w:t>
+            </w:r>
+          </w:p>
+          <w:p>
+            <w:pPr>
+              <w:pStyle w:val="Tabelbody"/>
+              <w:numPr>
+                <w:ilvl w:val="1"/>
+                <w:numId w:val="5"/>
+              </w:numPr>
+              <w:spacing w:before="0" w:after="0"/>
+              <w:rPr/>
+            </w:pPr>
+            <w:r>
+              <w:rPr/>
+              <w:t>Module design + Unit test design</w:t>
+            </w:r>
+          </w:p>
+        </w:tc>
+        <w:tc>
+          <w:tcPr>
+            <w:tcW w:w="1561" w:type="dxa"/>
+            <w:tcBorders>
+              <w:left w:val="single" w:sz="4" w:space="0" w:color="DDD9C3"/>
+              <w:bottom w:val="single" w:sz="4" w:space="0" w:color="DDD9C3"/>
+              <w:right w:val="single" w:sz="4" w:space="0" w:color="DDD9C3"/>
+              <w:insideH w:val="single" w:sz="4" w:space="0" w:color="DDD9C3"/>
+              <w:insideV w:val="single" w:sz="4" w:space="0" w:color="DDD9C3"/>
+            </w:tcBorders>
+            <w:shd w:fill="auto" w:val="clear"/>
+            <w:vAlign w:val="center"/>
+          </w:tcPr>
+          <w:p>
+            <w:pPr>
+              <w:pStyle w:val="Tabelbody"/>
+              <w:spacing w:before="0" w:after="0"/>
+              <w:rPr/>
+            </w:pPr>
+            <w:r>
+              <w:rPr/>
+              <w:t>1-2 weken</w:t>
+            </w:r>
+          </w:p>
+          <w:p>
+            <w:pPr>
+              <w:pStyle w:val="Tabelbody"/>
+              <w:spacing w:before="0" w:after="0"/>
+              <w:rPr/>
+            </w:pPr>
+            <w:r>
+              <w:rPr/>
+              <w:t>1-2 weken</w:t>
+            </w:r>
+          </w:p>
+          <w:p>
+            <w:pPr>
+              <w:pStyle w:val="Tabelbody"/>
+              <w:spacing w:before="0" w:after="0"/>
+              <w:rPr/>
+            </w:pPr>
+            <w:r>
+              <w:rPr/>
+              <w:t>1-2 weken</w:t>
+            </w:r>
+          </w:p>
+          <w:p>
+            <w:pPr>
+              <w:pStyle w:val="Tabelbody"/>
+              <w:spacing w:before="0" w:after="0"/>
+              <w:rPr/>
+            </w:pPr>
+            <w:r>
+              <w:rPr/>
+              <w:t>1-2 weken</w:t>
+            </w:r>
+          </w:p>
+        </w:tc>
+        <w:tc>
+          <w:tcPr>
+            <w:tcW w:w="1277" w:type="dxa"/>
+            <w:tcBorders>
+              <w:left w:val="single" w:sz="4" w:space="0" w:color="DDD9C3"/>
+              <w:bottom w:val="single" w:sz="4" w:space="0" w:color="DDD9C3"/>
+              <w:right w:val="single" w:sz="4" w:space="0" w:color="DDD9C3"/>
+              <w:insideH w:val="single" w:sz="4" w:space="0" w:color="DDD9C3"/>
+              <w:insideV w:val="single" w:sz="4" w:space="0" w:color="DDD9C3"/>
+            </w:tcBorders>
+            <w:shd w:fill="auto" w:val="clear"/>
+            <w:vAlign w:val="center"/>
+          </w:tcPr>
+          <w:p>
+            <w:pPr>
+              <w:pStyle w:val="Tabelbody"/>
+              <w:spacing w:before="0" w:after="0"/>
+              <w:rPr/>
+            </w:pPr>
+            <w:r>
+              <w:rPr/>
+              <w:t>Week 2</w:t>
+            </w:r>
+          </w:p>
+          <w:p>
+            <w:pPr>
+              <w:pStyle w:val="Tabelbody"/>
+              <w:spacing w:before="0" w:after="0"/>
+              <w:rPr/>
+            </w:pPr>
+            <w:r>
+              <w:rPr/>
+              <w:t>Week 2</w:t>
+            </w:r>
+          </w:p>
+          <w:p>
+            <w:pPr>
+              <w:pStyle w:val="Tabelbody"/>
+              <w:spacing w:before="0" w:after="0"/>
+              <w:rPr/>
+            </w:pPr>
+            <w:r>
+              <w:rPr/>
+              <w:t>Week 3</w:t>
+            </w:r>
+          </w:p>
+          <w:p>
+            <w:pPr>
+              <w:pStyle w:val="Tabelbody"/>
+              <w:spacing w:before="0" w:after="0"/>
+              <w:rPr/>
+            </w:pPr>
+            <w:r>
+              <w:rPr/>
               <w:t>Week 4</w:t>
+            </w:r>
+          </w:p>
+        </w:tc>
+        <w:tc>
+          <w:tcPr>
+            <w:tcW w:w="1131" w:type="dxa"/>
+            <w:tcBorders>
+              <w:left w:val="single" w:sz="4" w:space="0" w:color="DDD9C3"/>
+              <w:bottom w:val="single" w:sz="4" w:space="0" w:color="DDD9C3"/>
+              <w:right w:val="single" w:sz="4" w:space="0" w:color="DDD9C3"/>
+              <w:insideH w:val="single" w:sz="4" w:space="0" w:color="DDD9C3"/>
+              <w:insideV w:val="single" w:sz="4" w:space="0" w:color="DDD9C3"/>
+            </w:tcBorders>
+            <w:shd w:fill="auto" w:val="clear"/>
+            <w:vAlign w:val="center"/>
+          </w:tcPr>
+          <w:p>
+            <w:pPr>
+              <w:pStyle w:val="Tabelbody"/>
+              <w:spacing w:before="0" w:after="0"/>
+              <w:rPr/>
+            </w:pPr>
+            <w:r>
+              <w:rPr/>
+              <w:t>Week 4</w:t>
+            </w:r>
+          </w:p>
+          <w:p>
+            <w:pPr>
+              <w:pStyle w:val="Tabelbody"/>
+              <w:spacing w:before="0" w:after="0"/>
+              <w:rPr/>
+            </w:pPr>
+            <w:r>
+              <w:rPr/>
+              <w:t>Week 4</w:t>
+            </w:r>
+          </w:p>
+          <w:p>
+            <w:pPr>
+              <w:pStyle w:val="Tabelbody"/>
+              <w:spacing w:before="0" w:after="0"/>
+              <w:rPr/>
+            </w:pPr>
+            <w:r>
+              <w:rPr/>
+              <w:t>Week 5</w:t>
+            </w:r>
+          </w:p>
+          <w:p>
+            <w:pPr>
+              <w:pStyle w:val="Tabelbody"/>
+              <w:spacing w:before="0" w:after="0"/>
+              <w:rPr/>
+            </w:pPr>
+            <w:r>
+              <w:rPr/>
+              <w:t xml:space="preserve">Week 5 </w:t>
+            </w:r>
+            <w:r>
+              <w:rPr/>
+              <w:t>(maximaal week 6)</w:t>
             </w:r>
           </w:p>
         </w:tc>
@@ -5248,24 +5714,20 @@
               <w:pStyle w:val="Tabelbody"/>
               <w:numPr>
                 <w:ilvl w:val="0"/>
-                <w:numId w:val="5"/>
+                <w:numId w:val="0"/>
               </w:numPr>
               <w:spacing w:before="0" w:after="0"/>
-              <w:rPr>
-                <w:sz w:val="20"/>
-              </w:rPr>
-            </w:pPr>
-            <w:r>
-              <w:rPr>
-                <w:sz w:val="20"/>
-              </w:rPr>
-              <w:t>Implementatiefase (Volgens het iteratief model. Iteratie 1: 4 weken, iteratie 2: 2 weken, iteratie 3: 2 weken.)</w:t>
-            </w:r>
-          </w:p>
-        </w:tc>
-        <w:tc>
-          <w:tcPr>
-            <w:tcW w:w="1560" w:type="dxa"/>
+              <w:ind w:left="283" w:hanging="0"/>
+              <w:rPr/>
+            </w:pPr>
+            <w:r>
+              <w:rPr/>
+            </w:r>
+          </w:p>
+        </w:tc>
+        <w:tc>
+          <w:tcPr>
+            <w:tcW w:w="1561" w:type="dxa"/>
             <w:tcBorders>
               <w:top w:val="single" w:sz="4" w:space="0" w:color="DDD9C3"/>
               <w:left w:val="single" w:sz="4" w:space="0" w:color="DDD9C3"/>
@@ -5281,15 +5743,10 @@
             <w:pPr>
               <w:pStyle w:val="Tabelbody"/>
               <w:spacing w:before="0" w:after="0"/>
-              <w:rPr>
-                <w:sz w:val="20"/>
-              </w:rPr>
-            </w:pPr>
-            <w:r>
-              <w:rPr>
-                <w:sz w:val="20"/>
-              </w:rPr>
-              <w:t>8 weken</w:t>
+              <w:rPr/>
+            </w:pPr>
+            <w:r>
+              <w:rPr/>
             </w:r>
           </w:p>
         </w:tc>
@@ -5311,21 +5768,16 @@
             <w:pPr>
               <w:pStyle w:val="Tabelbody"/>
               <w:spacing w:before="0" w:after="0"/>
-              <w:rPr>
-                <w:sz w:val="20"/>
-              </w:rPr>
-            </w:pPr>
-            <w:r>
-              <w:rPr>
-                <w:sz w:val="20"/>
-              </w:rPr>
-              <w:t>Week 4</w:t>
-            </w:r>
-          </w:p>
-        </w:tc>
-        <w:tc>
-          <w:tcPr>
-            <w:tcW w:w="1132" w:type="dxa"/>
+              <w:rPr/>
+            </w:pPr>
+            <w:r>
+              <w:rPr/>
+            </w:r>
+          </w:p>
+        </w:tc>
+        <w:tc>
+          <w:tcPr>
+            <w:tcW w:w="1131" w:type="dxa"/>
             <w:tcBorders>
               <w:top w:val="single" w:sz="4" w:space="0" w:color="DDD9C3"/>
               <w:left w:val="single" w:sz="4" w:space="0" w:color="DDD9C3"/>
@@ -5341,15 +5793,890 @@
             <w:pPr>
               <w:pStyle w:val="Tabelbody"/>
               <w:spacing w:before="0" w:after="0"/>
+              <w:rPr/>
+            </w:pPr>
+            <w:r>
+              <w:rPr/>
+            </w:r>
+          </w:p>
+        </w:tc>
+      </w:tr>
+      <w:tr>
+        <w:trPr>
+          <w:trHeight w:val="397" w:hRule="atLeast"/>
+        </w:trPr>
+        <w:tc>
+          <w:tcPr>
+            <w:tcW w:w="5494" w:type="dxa"/>
+            <w:tcBorders>
+              <w:left w:val="single" w:sz="4" w:space="0" w:color="DDD9C3"/>
+              <w:bottom w:val="single" w:sz="4" w:space="0" w:color="DDD9C3"/>
+              <w:right w:val="single" w:sz="4" w:space="0" w:color="DDD9C3"/>
+              <w:insideH w:val="single" w:sz="4" w:space="0" w:color="DDD9C3"/>
+              <w:insideV w:val="single" w:sz="4" w:space="0" w:color="DDD9C3"/>
+            </w:tcBorders>
+            <w:shd w:fill="auto" w:val="clear"/>
+            <w:vAlign w:val="center"/>
+          </w:tcPr>
+          <w:p>
+            <w:pPr>
+              <w:pStyle w:val="Tabelbody"/>
+              <w:numPr>
+                <w:ilvl w:val="0"/>
+                <w:numId w:val="5"/>
+              </w:numPr>
+              <w:spacing w:before="0" w:after="0"/>
+              <w:rPr/>
+            </w:pPr>
+            <w:r>
               <w:rPr>
                 <w:sz w:val="20"/>
               </w:rPr>
-            </w:pPr>
-            <w:r>
+              <w:t>Implementatiefase (Volgens het iteratief model. Iteratie 1: 4 weken, iteratie 2: 2 weken, iteratie 3: 2 weken.)</w:t>
+            </w:r>
+          </w:p>
+        </w:tc>
+        <w:tc>
+          <w:tcPr>
+            <w:tcW w:w="1561" w:type="dxa"/>
+            <w:tcBorders>
+              <w:left w:val="single" w:sz="4" w:space="0" w:color="DDD9C3"/>
+              <w:bottom w:val="single" w:sz="4" w:space="0" w:color="DDD9C3"/>
+              <w:right w:val="single" w:sz="4" w:space="0" w:color="DDD9C3"/>
+              <w:insideH w:val="single" w:sz="4" w:space="0" w:color="DDD9C3"/>
+              <w:insideV w:val="single" w:sz="4" w:space="0" w:color="DDD9C3"/>
+            </w:tcBorders>
+            <w:shd w:fill="auto" w:val="clear"/>
+            <w:vAlign w:val="center"/>
+          </w:tcPr>
+          <w:p>
+            <w:pPr>
+              <w:pStyle w:val="Tabelbody"/>
+              <w:spacing w:before="0" w:after="0"/>
               <w:rPr>
                 <w:sz w:val="20"/>
               </w:rPr>
-              <w:t>Week 12</w:t>
+            </w:pPr>
+            <w:r>
+              <w:rPr>
+                <w:sz w:val="20"/>
+              </w:rPr>
+              <w:t>8 weken</w:t>
+            </w:r>
+          </w:p>
+        </w:tc>
+        <w:tc>
+          <w:tcPr>
+            <w:tcW w:w="1277" w:type="dxa"/>
+            <w:tcBorders>
+              <w:left w:val="single" w:sz="4" w:space="0" w:color="DDD9C3"/>
+              <w:bottom w:val="single" w:sz="4" w:space="0" w:color="DDD9C3"/>
+              <w:right w:val="single" w:sz="4" w:space="0" w:color="DDD9C3"/>
+              <w:insideH w:val="single" w:sz="4" w:space="0" w:color="DDD9C3"/>
+              <w:insideV w:val="single" w:sz="4" w:space="0" w:color="DDD9C3"/>
+            </w:tcBorders>
+            <w:shd w:fill="auto" w:val="clear"/>
+            <w:vAlign w:val="center"/>
+          </w:tcPr>
+          <w:p>
+            <w:pPr>
+              <w:pStyle w:val="Tabelbody"/>
+              <w:spacing w:before="0" w:after="0"/>
+              <w:rPr/>
+            </w:pPr>
+            <w:r>
+              <w:rPr>
+                <w:sz w:val="20"/>
+              </w:rPr>
+              <w:t xml:space="preserve">Week </w:t>
+            </w:r>
+            <w:r>
+              <w:rPr>
+                <w:sz w:val="20"/>
+              </w:rPr>
+              <w:t>5</w:t>
+            </w:r>
+          </w:p>
+        </w:tc>
+        <w:tc>
+          <w:tcPr>
+            <w:tcW w:w="1131" w:type="dxa"/>
+            <w:tcBorders>
+              <w:left w:val="single" w:sz="4" w:space="0" w:color="DDD9C3"/>
+              <w:bottom w:val="single" w:sz="4" w:space="0" w:color="DDD9C3"/>
+              <w:right w:val="single" w:sz="4" w:space="0" w:color="DDD9C3"/>
+              <w:insideH w:val="single" w:sz="4" w:space="0" w:color="DDD9C3"/>
+              <w:insideV w:val="single" w:sz="4" w:space="0" w:color="DDD9C3"/>
+            </w:tcBorders>
+            <w:shd w:fill="auto" w:val="clear"/>
+            <w:vAlign w:val="center"/>
+          </w:tcPr>
+          <w:p>
+            <w:pPr>
+              <w:pStyle w:val="Tabelbody"/>
+              <w:spacing w:before="0" w:after="0"/>
+              <w:rPr/>
+            </w:pPr>
+            <w:r>
+              <w:rPr>
+                <w:sz w:val="20"/>
+              </w:rPr>
+              <w:t>Week 1</w:t>
+            </w:r>
+            <w:r>
+              <w:rPr>
+                <w:sz w:val="20"/>
+              </w:rPr>
+              <w:t>3</w:t>
+            </w:r>
+          </w:p>
+        </w:tc>
+      </w:tr>
+      <w:tr>
+        <w:trPr>
+          <w:trHeight w:val="397" w:hRule="atLeast"/>
+        </w:trPr>
+        <w:tc>
+          <w:tcPr>
+            <w:tcW w:w="5494" w:type="dxa"/>
+            <w:tcBorders>
+              <w:left w:val="single" w:sz="4" w:space="0" w:color="DDD9C3"/>
+              <w:bottom w:val="single" w:sz="4" w:space="0" w:color="DDD9C3"/>
+              <w:right w:val="single" w:sz="4" w:space="0" w:color="DDD9C3"/>
+              <w:insideH w:val="single" w:sz="4" w:space="0" w:color="DDD9C3"/>
+              <w:insideV w:val="single" w:sz="4" w:space="0" w:color="DDD9C3"/>
+            </w:tcBorders>
+            <w:shd w:fill="auto" w:val="clear"/>
+            <w:vAlign w:val="center"/>
+          </w:tcPr>
+          <w:p>
+            <w:pPr>
+              <w:pStyle w:val="Tabelbody"/>
+              <w:numPr>
+                <w:ilvl w:val="0"/>
+                <w:numId w:val="0"/>
+              </w:numPr>
+              <w:spacing w:before="0" w:after="0"/>
+              <w:ind w:left="1440" w:hanging="0"/>
+              <w:rPr/>
+            </w:pPr>
+            <w:r>
+              <w:rPr/>
+            </w:r>
+          </w:p>
+          <w:p>
+            <w:pPr>
+              <w:pStyle w:val="Tabelbody"/>
+              <w:numPr>
+                <w:ilvl w:val="1"/>
+                <w:numId w:val="5"/>
+              </w:numPr>
+              <w:spacing w:before="0" w:after="0"/>
+              <w:rPr/>
+            </w:pPr>
+            <w:r>
+              <w:rPr/>
+              <w:t xml:space="preserve">Iteratie 1: </w:t>
+            </w:r>
+          </w:p>
+          <w:p>
+            <w:pPr>
+              <w:pStyle w:val="Tabelbody"/>
+              <w:numPr>
+                <w:ilvl w:val="0"/>
+                <w:numId w:val="0"/>
+              </w:numPr>
+              <w:spacing w:before="0" w:after="0"/>
+              <w:ind w:left="1440" w:hanging="0"/>
+              <w:rPr/>
+            </w:pPr>
+            <w:r>
+              <w:rPr/>
+              <w:t>Eerste versie van het product waarbij meerdere arduino’s een connectie hebben met een main server en hiermee kunnen communiceren en interfaces kunnen aanroepen. (Focus op Must have’s en prototyping.</w:t>
+            </w:r>
+          </w:p>
+          <w:p>
+            <w:pPr>
+              <w:pStyle w:val="Tabelbody"/>
+              <w:numPr>
+                <w:ilvl w:val="1"/>
+                <w:numId w:val="5"/>
+              </w:numPr>
+              <w:spacing w:before="0" w:after="0"/>
+              <w:rPr/>
+            </w:pPr>
+            <w:r>
+              <w:rPr/>
+              <w:t>Iteratie 2:</w:t>
+            </w:r>
+          </w:p>
+          <w:p>
+            <w:pPr>
+              <w:pStyle w:val="Tabelbody"/>
+              <w:numPr>
+                <w:ilvl w:val="0"/>
+                <w:numId w:val="0"/>
+              </w:numPr>
+              <w:spacing w:before="0" w:after="0"/>
+              <w:ind w:left="1440" w:hanging="0"/>
+              <w:rPr/>
+            </w:pPr>
+            <w:r>
+              <w:rPr/>
+              <w:t>Tweede systeem waar de functionaliteit meer gepolished wordt en de should have’s van het product uitgewerkt worden. Enige must have’s die nog niet afgerond waren moeten in deze fase ook af zijn.</w:t>
+            </w:r>
+          </w:p>
+          <w:p>
+            <w:pPr>
+              <w:pStyle w:val="Tabelbody"/>
+              <w:numPr>
+                <w:ilvl w:val="1"/>
+                <w:numId w:val="5"/>
+              </w:numPr>
+              <w:spacing w:before="0" w:after="0"/>
+              <w:rPr/>
+            </w:pPr>
+            <w:r>
+              <w:rPr/>
+              <w:t>Iteratie 3:</w:t>
+            </w:r>
+          </w:p>
+          <w:p>
+            <w:pPr>
+              <w:pStyle w:val="Tabelbody"/>
+              <w:numPr>
+                <w:ilvl w:val="0"/>
+                <w:numId w:val="0"/>
+              </w:numPr>
+              <w:spacing w:before="0" w:after="0"/>
+              <w:ind w:left="1440" w:hanging="0"/>
+              <w:rPr/>
+            </w:pPr>
+            <w:r>
+              <w:rPr/>
+              <w:t>Extra functionaliteiten en de optionele features bouwen. Focus op quality of life type features en het verbeteren van het systeem en gebruiker  toegankelijkheid.</w:t>
+            </w:r>
+          </w:p>
+          <w:p>
+            <w:pPr>
+              <w:pStyle w:val="Tabelbody"/>
+              <w:numPr>
+                <w:ilvl w:val="0"/>
+                <w:numId w:val="0"/>
+              </w:numPr>
+              <w:spacing w:before="0" w:after="0"/>
+              <w:ind w:left="1440" w:hanging="0"/>
+              <w:rPr/>
+            </w:pPr>
+            <w:r>
+              <w:rPr/>
+            </w:r>
+          </w:p>
+        </w:tc>
+        <w:tc>
+          <w:tcPr>
+            <w:tcW w:w="1561" w:type="dxa"/>
+            <w:tcBorders>
+              <w:left w:val="single" w:sz="4" w:space="0" w:color="DDD9C3"/>
+              <w:bottom w:val="single" w:sz="4" w:space="0" w:color="DDD9C3"/>
+              <w:right w:val="single" w:sz="4" w:space="0" w:color="DDD9C3"/>
+              <w:insideH w:val="single" w:sz="4" w:space="0" w:color="DDD9C3"/>
+              <w:insideV w:val="single" w:sz="4" w:space="0" w:color="DDD9C3"/>
+            </w:tcBorders>
+            <w:shd w:fill="auto" w:val="clear"/>
+            <w:vAlign w:val="center"/>
+          </w:tcPr>
+          <w:p>
+            <w:pPr>
+              <w:pStyle w:val="Tabelbody"/>
+              <w:spacing w:before="0" w:after="0"/>
+              <w:rPr/>
+            </w:pPr>
+            <w:r>
+              <w:rPr/>
+              <w:t>Iteratie 1: 4 weken</w:t>
+            </w:r>
+          </w:p>
+          <w:p>
+            <w:pPr>
+              <w:pStyle w:val="Tabelbody"/>
+              <w:spacing w:before="0" w:after="0"/>
+              <w:rPr/>
+            </w:pPr>
+            <w:r>
+              <w:rPr/>
+            </w:r>
+          </w:p>
+          <w:p>
+            <w:pPr>
+              <w:pStyle w:val="Tabelbody"/>
+              <w:spacing w:before="0" w:after="0"/>
+              <w:rPr/>
+            </w:pPr>
+            <w:r>
+              <w:rPr/>
+            </w:r>
+          </w:p>
+          <w:p>
+            <w:pPr>
+              <w:pStyle w:val="Tabelbody"/>
+              <w:spacing w:before="0" w:after="0"/>
+              <w:rPr/>
+            </w:pPr>
+            <w:r>
+              <w:rPr/>
+            </w:r>
+          </w:p>
+          <w:p>
+            <w:pPr>
+              <w:pStyle w:val="Tabelbody"/>
+              <w:spacing w:before="0" w:after="0"/>
+              <w:rPr/>
+            </w:pPr>
+            <w:r>
+              <w:rPr/>
+            </w:r>
+          </w:p>
+          <w:p>
+            <w:pPr>
+              <w:pStyle w:val="Tabelbody"/>
+              <w:spacing w:before="0" w:after="0"/>
+              <w:rPr/>
+            </w:pPr>
+            <w:r>
+              <w:rPr/>
+            </w:r>
+          </w:p>
+          <w:p>
+            <w:pPr>
+              <w:pStyle w:val="Tabelbody"/>
+              <w:spacing w:before="0" w:after="0"/>
+              <w:rPr/>
+            </w:pPr>
+            <w:r>
+              <w:rPr/>
+              <w:t>Iteratie 2: 2 weken</w:t>
+            </w:r>
+          </w:p>
+          <w:p>
+            <w:pPr>
+              <w:pStyle w:val="Tabelbody"/>
+              <w:spacing w:before="0" w:after="0"/>
+              <w:rPr/>
+            </w:pPr>
+            <w:r>
+              <w:rPr/>
+            </w:r>
+          </w:p>
+          <w:p>
+            <w:pPr>
+              <w:pStyle w:val="Tabelbody"/>
+              <w:spacing w:before="0" w:after="0"/>
+              <w:rPr/>
+            </w:pPr>
+            <w:r>
+              <w:rPr/>
+            </w:r>
+          </w:p>
+          <w:p>
+            <w:pPr>
+              <w:pStyle w:val="Tabelbody"/>
+              <w:spacing w:before="0" w:after="0"/>
+              <w:rPr/>
+            </w:pPr>
+            <w:r>
+              <w:rPr/>
+            </w:r>
+          </w:p>
+          <w:p>
+            <w:pPr>
+              <w:pStyle w:val="Tabelbody"/>
+              <w:spacing w:before="0" w:after="0"/>
+              <w:rPr/>
+            </w:pPr>
+            <w:r>
+              <w:rPr/>
+            </w:r>
+          </w:p>
+          <w:p>
+            <w:pPr>
+              <w:pStyle w:val="Tabelbody"/>
+              <w:spacing w:before="0" w:after="0"/>
+              <w:rPr/>
+            </w:pPr>
+            <w:r>
+              <w:rPr/>
+              <w:t>Iteratie 3: 2 weken</w:t>
+            </w:r>
+          </w:p>
+          <w:p>
+            <w:pPr>
+              <w:pStyle w:val="Tabelbody"/>
+              <w:spacing w:before="0" w:after="0"/>
+              <w:rPr/>
+            </w:pPr>
+            <w:r>
+              <w:rPr/>
+            </w:r>
+          </w:p>
+        </w:tc>
+        <w:tc>
+          <w:tcPr>
+            <w:tcW w:w="1277" w:type="dxa"/>
+            <w:tcBorders>
+              <w:left w:val="single" w:sz="4" w:space="0" w:color="DDD9C3"/>
+              <w:bottom w:val="single" w:sz="4" w:space="0" w:color="DDD9C3"/>
+              <w:right w:val="single" w:sz="4" w:space="0" w:color="DDD9C3"/>
+              <w:insideH w:val="single" w:sz="4" w:space="0" w:color="DDD9C3"/>
+              <w:insideV w:val="single" w:sz="4" w:space="0" w:color="DDD9C3"/>
+            </w:tcBorders>
+            <w:shd w:fill="auto" w:val="clear"/>
+            <w:vAlign w:val="center"/>
+          </w:tcPr>
+          <w:p>
+            <w:pPr>
+              <w:pStyle w:val="Tabelbody"/>
+              <w:spacing w:before="0" w:after="0"/>
+              <w:rPr/>
+            </w:pPr>
+            <w:r>
+              <w:rPr/>
+              <w:t>Week 5</w:t>
+            </w:r>
+          </w:p>
+          <w:p>
+            <w:pPr>
+              <w:pStyle w:val="Tabelbody"/>
+              <w:spacing w:before="0" w:after="0"/>
+              <w:rPr/>
+            </w:pPr>
+            <w:r>
+              <w:rPr/>
+            </w:r>
+          </w:p>
+          <w:p>
+            <w:pPr>
+              <w:pStyle w:val="Tabelbody"/>
+              <w:spacing w:before="0" w:after="0"/>
+              <w:rPr/>
+            </w:pPr>
+            <w:r>
+              <w:rPr/>
+            </w:r>
+          </w:p>
+          <w:p>
+            <w:pPr>
+              <w:pStyle w:val="Tabelbody"/>
+              <w:spacing w:before="0" w:after="0"/>
+              <w:rPr/>
+            </w:pPr>
+            <w:r>
+              <w:rPr/>
+            </w:r>
+          </w:p>
+          <w:p>
+            <w:pPr>
+              <w:pStyle w:val="Tabelbody"/>
+              <w:spacing w:before="0" w:after="0"/>
+              <w:rPr/>
+            </w:pPr>
+            <w:r>
+              <w:rPr/>
+            </w:r>
+          </w:p>
+          <w:p>
+            <w:pPr>
+              <w:pStyle w:val="Tabelbody"/>
+              <w:spacing w:before="0" w:after="0"/>
+              <w:rPr/>
+            </w:pPr>
+            <w:r>
+              <w:rPr/>
+            </w:r>
+          </w:p>
+          <w:p>
+            <w:pPr>
+              <w:pStyle w:val="Tabelbody"/>
+              <w:spacing w:before="0" w:after="0"/>
+              <w:rPr/>
+            </w:pPr>
+            <w:r>
+              <w:rPr/>
+            </w:r>
+          </w:p>
+          <w:p>
+            <w:pPr>
+              <w:pStyle w:val="Tabelbody"/>
+              <w:spacing w:before="0" w:after="0"/>
+              <w:rPr/>
+            </w:pPr>
+            <w:r>
+              <w:rPr/>
+            </w:r>
+          </w:p>
+          <w:p>
+            <w:pPr>
+              <w:pStyle w:val="Tabelbody"/>
+              <w:spacing w:before="0" w:after="0"/>
+              <w:rPr/>
+            </w:pPr>
+            <w:r>
+              <w:rPr/>
+              <w:t>Week 9</w:t>
+            </w:r>
+          </w:p>
+          <w:p>
+            <w:pPr>
+              <w:pStyle w:val="Tabelbody"/>
+              <w:spacing w:before="0" w:after="0"/>
+              <w:rPr/>
+            </w:pPr>
+            <w:r>
+              <w:rPr/>
+            </w:r>
+          </w:p>
+          <w:p>
+            <w:pPr>
+              <w:pStyle w:val="Tabelbody"/>
+              <w:spacing w:before="0" w:after="0"/>
+              <w:rPr/>
+            </w:pPr>
+            <w:r>
+              <w:rPr/>
+            </w:r>
+          </w:p>
+          <w:p>
+            <w:pPr>
+              <w:pStyle w:val="Tabelbody"/>
+              <w:spacing w:before="0" w:after="0"/>
+              <w:rPr/>
+            </w:pPr>
+            <w:r>
+              <w:rPr/>
+            </w:r>
+          </w:p>
+          <w:p>
+            <w:pPr>
+              <w:pStyle w:val="Tabelbody"/>
+              <w:spacing w:before="0" w:after="0"/>
+              <w:rPr/>
+            </w:pPr>
+            <w:r>
+              <w:rPr/>
+            </w:r>
+          </w:p>
+          <w:p>
+            <w:pPr>
+              <w:pStyle w:val="Tabelbody"/>
+              <w:spacing w:before="0" w:after="0"/>
+              <w:rPr/>
+            </w:pPr>
+            <w:r>
+              <w:rPr/>
+              <w:t>Week 11</w:t>
+            </w:r>
+          </w:p>
+          <w:p>
+            <w:pPr>
+              <w:pStyle w:val="Tabelbody"/>
+              <w:spacing w:before="0" w:after="0"/>
+              <w:rPr/>
+            </w:pPr>
+            <w:r>
+              <w:rPr/>
+            </w:r>
+          </w:p>
+          <w:p>
+            <w:pPr>
+              <w:pStyle w:val="Tabelbody"/>
+              <w:spacing w:before="0" w:after="0"/>
+              <w:rPr/>
+            </w:pPr>
+            <w:r>
+              <w:rPr/>
+            </w:r>
+          </w:p>
+        </w:tc>
+        <w:tc>
+          <w:tcPr>
+            <w:tcW w:w="1131" w:type="dxa"/>
+            <w:tcBorders>
+              <w:left w:val="single" w:sz="4" w:space="0" w:color="DDD9C3"/>
+              <w:bottom w:val="single" w:sz="4" w:space="0" w:color="DDD9C3"/>
+              <w:right w:val="single" w:sz="4" w:space="0" w:color="DDD9C3"/>
+              <w:insideH w:val="single" w:sz="4" w:space="0" w:color="DDD9C3"/>
+              <w:insideV w:val="single" w:sz="4" w:space="0" w:color="DDD9C3"/>
+            </w:tcBorders>
+            <w:shd w:fill="auto" w:val="clear"/>
+            <w:vAlign w:val="center"/>
+          </w:tcPr>
+          <w:p>
+            <w:pPr>
+              <w:pStyle w:val="Tabelbody"/>
+              <w:spacing w:before="0" w:after="0"/>
+              <w:rPr/>
+            </w:pPr>
+            <w:r>
+              <w:rPr/>
+              <w:t>Week 9</w:t>
+            </w:r>
+          </w:p>
+          <w:p>
+            <w:pPr>
+              <w:pStyle w:val="Tabelbody"/>
+              <w:spacing w:before="0" w:after="0"/>
+              <w:rPr/>
+            </w:pPr>
+            <w:r>
+              <w:rPr/>
+            </w:r>
+          </w:p>
+          <w:p>
+            <w:pPr>
+              <w:pStyle w:val="Tabelbody"/>
+              <w:spacing w:before="0" w:after="0"/>
+              <w:rPr/>
+            </w:pPr>
+            <w:r>
+              <w:rPr/>
+            </w:r>
+          </w:p>
+          <w:p>
+            <w:pPr>
+              <w:pStyle w:val="Tabelbody"/>
+              <w:spacing w:before="0" w:after="0"/>
+              <w:rPr/>
+            </w:pPr>
+            <w:r>
+              <w:rPr/>
+            </w:r>
+          </w:p>
+          <w:p>
+            <w:pPr>
+              <w:pStyle w:val="Tabelbody"/>
+              <w:spacing w:before="0" w:after="0"/>
+              <w:rPr/>
+            </w:pPr>
+            <w:r>
+              <w:rPr/>
+            </w:r>
+          </w:p>
+          <w:p>
+            <w:pPr>
+              <w:pStyle w:val="Tabelbody"/>
+              <w:spacing w:before="0" w:after="0"/>
+              <w:rPr/>
+            </w:pPr>
+            <w:r>
+              <w:rPr/>
+            </w:r>
+          </w:p>
+          <w:p>
+            <w:pPr>
+              <w:pStyle w:val="Tabelbody"/>
+              <w:spacing w:before="0" w:after="0"/>
+              <w:rPr/>
+            </w:pPr>
+            <w:r>
+              <w:rPr/>
+            </w:r>
+          </w:p>
+          <w:p>
+            <w:pPr>
+              <w:pStyle w:val="Tabelbody"/>
+              <w:spacing w:before="0" w:after="0"/>
+              <w:rPr/>
+            </w:pPr>
+            <w:r>
+              <w:rPr/>
+            </w:r>
+          </w:p>
+          <w:p>
+            <w:pPr>
+              <w:pStyle w:val="Tabelbody"/>
+              <w:spacing w:before="0" w:after="0"/>
+              <w:rPr/>
+            </w:pPr>
+            <w:r>
+              <w:rPr/>
+              <w:t>Week 11</w:t>
+            </w:r>
+          </w:p>
+          <w:p>
+            <w:pPr>
+              <w:pStyle w:val="Tabelbody"/>
+              <w:spacing w:before="0" w:after="0"/>
+              <w:rPr/>
+            </w:pPr>
+            <w:r>
+              <w:rPr/>
+            </w:r>
+          </w:p>
+          <w:p>
+            <w:pPr>
+              <w:pStyle w:val="Tabelbody"/>
+              <w:spacing w:before="0" w:after="0"/>
+              <w:rPr/>
+            </w:pPr>
+            <w:r>
+              <w:rPr/>
+            </w:r>
+          </w:p>
+          <w:p>
+            <w:pPr>
+              <w:pStyle w:val="Tabelbody"/>
+              <w:spacing w:before="0" w:after="0"/>
+              <w:rPr/>
+            </w:pPr>
+            <w:r>
+              <w:rPr/>
+            </w:r>
+          </w:p>
+          <w:p>
+            <w:pPr>
+              <w:pStyle w:val="Tabelbody"/>
+              <w:spacing w:before="0" w:after="0"/>
+              <w:rPr/>
+            </w:pPr>
+            <w:r>
+              <w:rPr/>
+            </w:r>
+          </w:p>
+          <w:p>
+            <w:pPr>
+              <w:pStyle w:val="Tabelbody"/>
+              <w:spacing w:before="0" w:after="0"/>
+              <w:rPr/>
+            </w:pPr>
+            <w:r>
+              <w:rPr/>
+              <w:t>Week 13</w:t>
+            </w:r>
+          </w:p>
+          <w:p>
+            <w:pPr>
+              <w:pStyle w:val="Tabelbody"/>
+              <w:spacing w:before="0" w:after="0"/>
+              <w:rPr/>
+            </w:pPr>
+            <w:r>
+              <w:rPr/>
+            </w:r>
+          </w:p>
+          <w:p>
+            <w:pPr>
+              <w:pStyle w:val="Tabelbody"/>
+              <w:spacing w:before="0" w:after="0"/>
+              <w:rPr/>
+            </w:pPr>
+            <w:r>
+              <w:rPr/>
+            </w:r>
+          </w:p>
+        </w:tc>
+      </w:tr>
+      <w:tr>
+        <w:trPr>
+          <w:trHeight w:val="397" w:hRule="atLeast"/>
+        </w:trPr>
+        <w:tc>
+          <w:tcPr>
+            <w:tcW w:w="5494" w:type="dxa"/>
+            <w:tcBorders>
+              <w:left w:val="single" w:sz="4" w:space="0" w:color="DDD9C3"/>
+              <w:bottom w:val="single" w:sz="4" w:space="0" w:color="DDD9C3"/>
+              <w:right w:val="single" w:sz="4" w:space="0" w:color="DDD9C3"/>
+              <w:insideH w:val="single" w:sz="4" w:space="0" w:color="DDD9C3"/>
+              <w:insideV w:val="single" w:sz="4" w:space="0" w:color="DDD9C3"/>
+            </w:tcBorders>
+            <w:shd w:fill="auto" w:val="clear"/>
+            <w:vAlign w:val="center"/>
+          </w:tcPr>
+          <w:p>
+            <w:pPr>
+              <w:pStyle w:val="Tabelbody"/>
+              <w:numPr>
+                <w:ilvl w:val="0"/>
+                <w:numId w:val="0"/>
+              </w:numPr>
+              <w:spacing w:before="0" w:after="0"/>
+              <w:ind w:left="283" w:hanging="0"/>
+              <w:rPr/>
+            </w:pPr>
+            <w:r>
+              <w:rPr/>
+            </w:r>
+          </w:p>
+        </w:tc>
+        <w:tc>
+          <w:tcPr>
+            <w:tcW w:w="1561" w:type="dxa"/>
+            <w:tcBorders>
+              <w:left w:val="single" w:sz="4" w:space="0" w:color="DDD9C3"/>
+              <w:bottom w:val="single" w:sz="4" w:space="0" w:color="DDD9C3"/>
+              <w:right w:val="single" w:sz="4" w:space="0" w:color="DDD9C3"/>
+              <w:insideH w:val="single" w:sz="4" w:space="0" w:color="DDD9C3"/>
+              <w:insideV w:val="single" w:sz="4" w:space="0" w:color="DDD9C3"/>
+            </w:tcBorders>
+            <w:shd w:fill="auto" w:val="clear"/>
+            <w:vAlign w:val="center"/>
+          </w:tcPr>
+          <w:p>
+            <w:pPr>
+              <w:pStyle w:val="Tabelbody"/>
+              <w:spacing w:before="0" w:after="0"/>
+              <w:rPr/>
+            </w:pPr>
+            <w:r>
+              <w:rPr/>
+            </w:r>
+          </w:p>
+        </w:tc>
+        <w:tc>
+          <w:tcPr>
+            <w:tcW w:w="1277" w:type="dxa"/>
+            <w:tcBorders>
+              <w:left w:val="single" w:sz="4" w:space="0" w:color="DDD9C3"/>
+              <w:bottom w:val="single" w:sz="4" w:space="0" w:color="DDD9C3"/>
+              <w:right w:val="single" w:sz="4" w:space="0" w:color="DDD9C3"/>
+              <w:insideH w:val="single" w:sz="4" w:space="0" w:color="DDD9C3"/>
+              <w:insideV w:val="single" w:sz="4" w:space="0" w:color="DDD9C3"/>
+            </w:tcBorders>
+            <w:shd w:fill="auto" w:val="clear"/>
+            <w:vAlign w:val="center"/>
+          </w:tcPr>
+          <w:p>
+            <w:pPr>
+              <w:pStyle w:val="Tabelbody"/>
+              <w:spacing w:before="0" w:after="0"/>
+              <w:rPr/>
+            </w:pPr>
+            <w:r>
+              <w:rPr/>
+            </w:r>
+          </w:p>
+        </w:tc>
+        <w:tc>
+          <w:tcPr>
+            <w:tcW w:w="1131" w:type="dxa"/>
+            <w:tcBorders>
+              <w:left w:val="single" w:sz="4" w:space="0" w:color="DDD9C3"/>
+              <w:bottom w:val="single" w:sz="4" w:space="0" w:color="DDD9C3"/>
+              <w:right w:val="single" w:sz="4" w:space="0" w:color="DDD9C3"/>
+              <w:insideH w:val="single" w:sz="4" w:space="0" w:color="DDD9C3"/>
+              <w:insideV w:val="single" w:sz="4" w:space="0" w:color="DDD9C3"/>
+            </w:tcBorders>
+            <w:shd w:fill="auto" w:val="clear"/>
+            <w:vAlign w:val="center"/>
+          </w:tcPr>
+          <w:p>
+            <w:pPr>
+              <w:pStyle w:val="Tabelbody"/>
+              <w:spacing w:before="0" w:after="0"/>
+              <w:rPr/>
+            </w:pPr>
+            <w:r>
+              <w:rPr/>
             </w:r>
           </w:p>
         </w:tc>
@@ -5380,21 +6707,19 @@
                 <w:numId w:val="5"/>
               </w:numPr>
               <w:spacing w:before="0" w:after="0"/>
+              <w:rPr/>
+            </w:pPr>
+            <w:r>
               <w:rPr>
                 <w:sz w:val="20"/>
               </w:rPr>
-            </w:pPr>
-            <w:r>
-              <w:rPr>
-                <w:sz w:val="20"/>
-              </w:rPr>
-              <w:t>Afrondingsfase (incl. betrekkend documentatie, evaluatie etcetera.)</w:t>
-            </w:r>
-          </w:p>
-        </w:tc>
-        <w:tc>
-          <w:tcPr>
-            <w:tcW w:w="1560" w:type="dxa"/>
+              <w:t>Testfase</w:t>
+            </w:r>
+          </w:p>
+        </w:tc>
+        <w:tc>
+          <w:tcPr>
+            <w:tcW w:w="1561" w:type="dxa"/>
             <w:tcBorders>
               <w:top w:val="single" w:sz="4" w:space="0" w:color="DDD9C3"/>
               <w:left w:val="single" w:sz="4" w:space="0" w:color="DDD9C3"/>
@@ -5410,15 +6735,25 @@
             <w:pPr>
               <w:pStyle w:val="Tabelbody"/>
               <w:spacing w:before="0" w:after="0"/>
+              <w:rPr/>
+            </w:pPr>
+            <w:r>
               <w:rPr>
                 <w:sz w:val="20"/>
               </w:rPr>
-            </w:pPr>
+              <w:t xml:space="preserve">2 </w:t>
+            </w:r>
             <w:r>
               <w:rPr>
                 <w:sz w:val="20"/>
               </w:rPr>
-              <w:t>1 week</w:t>
+              <w:t>wek</w:t>
+            </w:r>
+            <w:r>
+              <w:rPr>
+                <w:sz w:val="20"/>
+              </w:rPr>
+              <w:t>en</w:t>
             </w:r>
           </w:p>
         </w:tc>
@@ -5440,21 +6775,25 @@
             <w:pPr>
               <w:pStyle w:val="Tabelbody"/>
               <w:spacing w:before="0" w:after="0"/>
+              <w:rPr/>
+            </w:pPr>
+            <w:r>
               <w:rPr>
                 <w:sz w:val="20"/>
               </w:rPr>
-            </w:pPr>
+              <w:t>Week 1</w:t>
+            </w:r>
             <w:r>
               <w:rPr>
                 <w:sz w:val="20"/>
               </w:rPr>
-              <w:t>Week 12</w:t>
-            </w:r>
-          </w:p>
-        </w:tc>
-        <w:tc>
-          <w:tcPr>
-            <w:tcW w:w="1132" w:type="dxa"/>
+              <w:t>3</w:t>
+            </w:r>
+          </w:p>
+        </w:tc>
+        <w:tc>
+          <w:tcPr>
+            <w:tcW w:w="1131" w:type="dxa"/>
             <w:tcBorders>
               <w:top w:val="single" w:sz="4" w:space="0" w:color="DDD9C3"/>
               <w:left w:val="single" w:sz="4" w:space="0" w:color="DDD9C3"/>
@@ -5470,15 +6809,515 @@
             <w:pPr>
               <w:pStyle w:val="Tabelbody"/>
               <w:spacing w:before="0" w:after="0"/>
+              <w:rPr/>
+            </w:pPr>
+            <w:r>
               <w:rPr>
                 <w:sz w:val="20"/>
               </w:rPr>
-            </w:pPr>
+              <w:t>Week 1</w:t>
+            </w:r>
             <w:r>
               <w:rPr>
                 <w:sz w:val="20"/>
               </w:rPr>
+              <w:t>5</w:t>
+            </w:r>
+          </w:p>
+        </w:tc>
+      </w:tr>
+      <w:tr>
+        <w:trPr>
+          <w:trHeight w:val="397" w:hRule="atLeast"/>
+        </w:trPr>
+        <w:tc>
+          <w:tcPr>
+            <w:tcW w:w="5494" w:type="dxa"/>
+            <w:tcBorders>
+              <w:left w:val="single" w:sz="4" w:space="0" w:color="DDD9C3"/>
+              <w:bottom w:val="single" w:sz="4" w:space="0" w:color="DDD9C3"/>
+              <w:right w:val="single" w:sz="4" w:space="0" w:color="DDD9C3"/>
+              <w:insideH w:val="single" w:sz="4" w:space="0" w:color="DDD9C3"/>
+              <w:insideV w:val="single" w:sz="4" w:space="0" w:color="DDD9C3"/>
+            </w:tcBorders>
+            <w:shd w:fill="auto" w:val="clear"/>
+            <w:vAlign w:val="center"/>
+          </w:tcPr>
+          <w:p>
+            <w:pPr>
+              <w:pStyle w:val="Tabelbody"/>
+              <w:spacing w:before="0" w:after="0"/>
+              <w:rPr/>
+            </w:pPr>
+            <w:r>
+              <w:rPr/>
+            </w:r>
+          </w:p>
+          <w:p>
+            <w:pPr>
+              <w:pStyle w:val="Tabelbody"/>
+              <w:numPr>
+                <w:ilvl w:val="1"/>
+                <w:numId w:val="5"/>
+              </w:numPr>
+              <w:spacing w:before="0" w:after="0"/>
+              <w:rPr/>
+            </w:pPr>
+            <w:r>
+              <w:rPr/>
+              <w:t>Unit testing</w:t>
+            </w:r>
+          </w:p>
+          <w:p>
+            <w:pPr>
+              <w:pStyle w:val="Tabelbody"/>
+              <w:numPr>
+                <w:ilvl w:val="1"/>
+                <w:numId w:val="5"/>
+              </w:numPr>
+              <w:spacing w:before="0" w:after="0"/>
+              <w:rPr/>
+            </w:pPr>
+            <w:r>
+              <w:rPr/>
+              <w:t>Integration testing</w:t>
+            </w:r>
+          </w:p>
+          <w:p>
+            <w:pPr>
+              <w:pStyle w:val="Tabelbody"/>
+              <w:numPr>
+                <w:ilvl w:val="1"/>
+                <w:numId w:val="5"/>
+              </w:numPr>
+              <w:spacing w:before="0" w:after="0"/>
+              <w:rPr/>
+            </w:pPr>
+            <w:r>
+              <w:rPr/>
+              <w:t>System Testing</w:t>
+            </w:r>
+          </w:p>
+          <w:p>
+            <w:pPr>
+              <w:pStyle w:val="Tabelbody"/>
+              <w:numPr>
+                <w:ilvl w:val="1"/>
+                <w:numId w:val="5"/>
+              </w:numPr>
+              <w:spacing w:before="0" w:after="0"/>
+              <w:rPr/>
+            </w:pPr>
+            <w:r>
+              <w:rPr/>
+              <w:t>Acceptance Testing</w:t>
+            </w:r>
+          </w:p>
+        </w:tc>
+        <w:tc>
+          <w:tcPr>
+            <w:tcW w:w="1561" w:type="dxa"/>
+            <w:tcBorders>
+              <w:left w:val="single" w:sz="4" w:space="0" w:color="DDD9C3"/>
+              <w:bottom w:val="single" w:sz="4" w:space="0" w:color="DDD9C3"/>
+              <w:right w:val="single" w:sz="4" w:space="0" w:color="DDD9C3"/>
+              <w:insideH w:val="single" w:sz="4" w:space="0" w:color="DDD9C3"/>
+              <w:insideV w:val="single" w:sz="4" w:space="0" w:color="DDD9C3"/>
+            </w:tcBorders>
+            <w:shd w:fill="auto" w:val="clear"/>
+            <w:vAlign w:val="center"/>
+          </w:tcPr>
+          <w:p>
+            <w:pPr>
+              <w:pStyle w:val="Tabelbody"/>
+              <w:spacing w:before="0" w:after="0"/>
+              <w:rPr/>
+            </w:pPr>
+            <w:r>
+              <w:rPr/>
+              <w:t>1 week</w:t>
+            </w:r>
+          </w:p>
+          <w:p>
+            <w:pPr>
+              <w:pStyle w:val="Tabelbody"/>
+              <w:spacing w:before="0" w:after="0"/>
+              <w:rPr/>
+            </w:pPr>
+            <w:r>
+              <w:rPr/>
+              <w:t>1 week</w:t>
+            </w:r>
+          </w:p>
+          <w:p>
+            <w:pPr>
+              <w:pStyle w:val="Tabelbody"/>
+              <w:spacing w:before="0" w:after="0"/>
+              <w:rPr/>
+            </w:pPr>
+            <w:r>
+              <w:rPr/>
+              <w:t>1 week</w:t>
+            </w:r>
+          </w:p>
+          <w:p>
+            <w:pPr>
+              <w:pStyle w:val="Tabelbody"/>
+              <w:spacing w:before="0" w:after="0"/>
+              <w:rPr/>
+            </w:pPr>
+            <w:r>
+              <w:rPr/>
+              <w:t>1 week</w:t>
+            </w:r>
+          </w:p>
+        </w:tc>
+        <w:tc>
+          <w:tcPr>
+            <w:tcW w:w="1277" w:type="dxa"/>
+            <w:tcBorders>
+              <w:left w:val="single" w:sz="4" w:space="0" w:color="DDD9C3"/>
+              <w:bottom w:val="single" w:sz="4" w:space="0" w:color="DDD9C3"/>
+              <w:right w:val="single" w:sz="4" w:space="0" w:color="DDD9C3"/>
+              <w:insideH w:val="single" w:sz="4" w:space="0" w:color="DDD9C3"/>
+              <w:insideV w:val="single" w:sz="4" w:space="0" w:color="DDD9C3"/>
+            </w:tcBorders>
+            <w:shd w:fill="auto" w:val="clear"/>
+            <w:vAlign w:val="center"/>
+          </w:tcPr>
+          <w:p>
+            <w:pPr>
+              <w:pStyle w:val="Tabelbody"/>
+              <w:spacing w:before="0" w:after="0"/>
+              <w:rPr/>
+            </w:pPr>
+            <w:r>
+              <w:rPr/>
               <w:t>Week 13</w:t>
+            </w:r>
+          </w:p>
+          <w:p>
+            <w:pPr>
+              <w:pStyle w:val="Tabelbody"/>
+              <w:spacing w:before="0" w:after="0"/>
+              <w:rPr/>
+            </w:pPr>
+            <w:r>
+              <w:rPr/>
+              <w:t>Week 13</w:t>
+            </w:r>
+          </w:p>
+          <w:p>
+            <w:pPr>
+              <w:pStyle w:val="Tabelbody"/>
+              <w:spacing w:before="0" w:after="0"/>
+              <w:rPr/>
+            </w:pPr>
+            <w:r>
+              <w:rPr/>
+              <w:t>Week 14</w:t>
+            </w:r>
+          </w:p>
+          <w:p>
+            <w:pPr>
+              <w:pStyle w:val="Tabelbody"/>
+              <w:spacing w:before="0" w:after="0"/>
+              <w:rPr/>
+            </w:pPr>
+            <w:r>
+              <w:rPr/>
+              <w:t>Week 14</w:t>
+            </w:r>
+          </w:p>
+        </w:tc>
+        <w:tc>
+          <w:tcPr>
+            <w:tcW w:w="1131" w:type="dxa"/>
+            <w:tcBorders>
+              <w:left w:val="single" w:sz="4" w:space="0" w:color="DDD9C3"/>
+              <w:bottom w:val="single" w:sz="4" w:space="0" w:color="DDD9C3"/>
+              <w:right w:val="single" w:sz="4" w:space="0" w:color="DDD9C3"/>
+              <w:insideH w:val="single" w:sz="4" w:space="0" w:color="DDD9C3"/>
+              <w:insideV w:val="single" w:sz="4" w:space="0" w:color="DDD9C3"/>
+            </w:tcBorders>
+            <w:shd w:fill="auto" w:val="clear"/>
+            <w:vAlign w:val="center"/>
+          </w:tcPr>
+          <w:p>
+            <w:pPr>
+              <w:pStyle w:val="Tabelbody"/>
+              <w:spacing w:before="0" w:after="0"/>
+              <w:rPr/>
+            </w:pPr>
+            <w:r>
+              <w:rPr/>
+              <w:t>Week 14</w:t>
+            </w:r>
+          </w:p>
+          <w:p>
+            <w:pPr>
+              <w:pStyle w:val="Tabelbody"/>
+              <w:spacing w:before="0" w:after="0"/>
+              <w:rPr/>
+            </w:pPr>
+            <w:r>
+              <w:rPr/>
+              <w:t>Week 14</w:t>
+            </w:r>
+          </w:p>
+          <w:p>
+            <w:pPr>
+              <w:pStyle w:val="Tabelbody"/>
+              <w:spacing w:before="0" w:after="0"/>
+              <w:rPr/>
+            </w:pPr>
+            <w:r>
+              <w:rPr/>
+              <w:t>Week 15</w:t>
+            </w:r>
+          </w:p>
+          <w:p>
+            <w:pPr>
+              <w:pStyle w:val="Tabelbody"/>
+              <w:spacing w:before="0" w:after="0"/>
+              <w:rPr/>
+            </w:pPr>
+            <w:r>
+              <w:rPr/>
+              <w:t>Week 15</w:t>
+            </w:r>
+          </w:p>
+        </w:tc>
+      </w:tr>
+      <w:tr>
+        <w:trPr>
+          <w:trHeight w:val="442" w:hRule="atLeast"/>
+        </w:trPr>
+        <w:tc>
+          <w:tcPr>
+            <w:tcW w:w="5494" w:type="dxa"/>
+            <w:tcBorders>
+              <w:left w:val="single" w:sz="4" w:space="0" w:color="DDD9C3"/>
+              <w:bottom w:val="single" w:sz="4" w:space="0" w:color="DDD9C3"/>
+              <w:right w:val="single" w:sz="4" w:space="0" w:color="DDD9C3"/>
+              <w:insideH w:val="single" w:sz="4" w:space="0" w:color="DDD9C3"/>
+              <w:insideV w:val="single" w:sz="4" w:space="0" w:color="DDD9C3"/>
+            </w:tcBorders>
+            <w:shd w:fill="auto" w:val="clear"/>
+            <w:vAlign w:val="center"/>
+          </w:tcPr>
+          <w:p>
+            <w:pPr>
+              <w:pStyle w:val="Tabelbody"/>
+              <w:numPr>
+                <w:ilvl w:val="0"/>
+                <w:numId w:val="5"/>
+              </w:numPr>
+              <w:spacing w:before="0" w:after="0"/>
+              <w:rPr/>
+            </w:pPr>
+            <w:r>
+              <w:rPr/>
+              <w:t>Eindfase</w:t>
+            </w:r>
+          </w:p>
+        </w:tc>
+        <w:tc>
+          <w:tcPr>
+            <w:tcW w:w="1561" w:type="dxa"/>
+            <w:tcBorders>
+              <w:left w:val="single" w:sz="4" w:space="0" w:color="DDD9C3"/>
+              <w:bottom w:val="single" w:sz="4" w:space="0" w:color="DDD9C3"/>
+              <w:right w:val="single" w:sz="4" w:space="0" w:color="DDD9C3"/>
+              <w:insideH w:val="single" w:sz="4" w:space="0" w:color="DDD9C3"/>
+              <w:insideV w:val="single" w:sz="4" w:space="0" w:color="DDD9C3"/>
+            </w:tcBorders>
+            <w:shd w:fill="auto" w:val="clear"/>
+            <w:vAlign w:val="center"/>
+          </w:tcPr>
+          <w:p>
+            <w:pPr>
+              <w:pStyle w:val="Tabelbody"/>
+              <w:spacing w:before="0" w:after="0"/>
+              <w:rPr/>
+            </w:pPr>
+            <w:r>
+              <w:rPr/>
+              <w:t>1 week</w:t>
+            </w:r>
+          </w:p>
+        </w:tc>
+        <w:tc>
+          <w:tcPr>
+            <w:tcW w:w="1277" w:type="dxa"/>
+            <w:tcBorders>
+              <w:left w:val="single" w:sz="4" w:space="0" w:color="DDD9C3"/>
+              <w:bottom w:val="single" w:sz="4" w:space="0" w:color="DDD9C3"/>
+              <w:right w:val="single" w:sz="4" w:space="0" w:color="DDD9C3"/>
+              <w:insideH w:val="single" w:sz="4" w:space="0" w:color="DDD9C3"/>
+              <w:insideV w:val="single" w:sz="4" w:space="0" w:color="DDD9C3"/>
+            </w:tcBorders>
+            <w:shd w:fill="auto" w:val="clear"/>
+            <w:vAlign w:val="center"/>
+          </w:tcPr>
+          <w:p>
+            <w:pPr>
+              <w:pStyle w:val="Tabelbody"/>
+              <w:spacing w:before="0" w:after="0"/>
+              <w:rPr/>
+            </w:pPr>
+            <w:r>
+              <w:rPr/>
+              <w:t>Week 16</w:t>
+            </w:r>
+          </w:p>
+        </w:tc>
+        <w:tc>
+          <w:tcPr>
+            <w:tcW w:w="1131" w:type="dxa"/>
+            <w:tcBorders>
+              <w:left w:val="single" w:sz="4" w:space="0" w:color="DDD9C3"/>
+              <w:bottom w:val="single" w:sz="4" w:space="0" w:color="DDD9C3"/>
+              <w:right w:val="single" w:sz="4" w:space="0" w:color="DDD9C3"/>
+              <w:insideH w:val="single" w:sz="4" w:space="0" w:color="DDD9C3"/>
+              <w:insideV w:val="single" w:sz="4" w:space="0" w:color="DDD9C3"/>
+            </w:tcBorders>
+            <w:shd w:fill="auto" w:val="clear"/>
+            <w:vAlign w:val="center"/>
+          </w:tcPr>
+          <w:p>
+            <w:pPr>
+              <w:pStyle w:val="Tabelbody"/>
+              <w:spacing w:before="0" w:after="0"/>
+              <w:rPr/>
+            </w:pPr>
+            <w:r>
+              <w:rPr/>
+              <w:t>Week 17</w:t>
+            </w:r>
+          </w:p>
+        </w:tc>
+      </w:tr>
+      <w:tr>
+        <w:trPr>
+          <w:trHeight w:val="442" w:hRule="atLeast"/>
+        </w:trPr>
+        <w:tc>
+          <w:tcPr>
+            <w:tcW w:w="5494" w:type="dxa"/>
+            <w:tcBorders>
+              <w:left w:val="single" w:sz="4" w:space="0" w:color="DDD9C3"/>
+              <w:bottom w:val="single" w:sz="4" w:space="0" w:color="DDD9C3"/>
+              <w:right w:val="single" w:sz="4" w:space="0" w:color="DDD9C3"/>
+              <w:insideH w:val="single" w:sz="4" w:space="0" w:color="DDD9C3"/>
+              <w:insideV w:val="single" w:sz="4" w:space="0" w:color="DDD9C3"/>
+            </w:tcBorders>
+            <w:shd w:fill="auto" w:val="clear"/>
+            <w:vAlign w:val="center"/>
+          </w:tcPr>
+          <w:p>
+            <w:pPr>
+              <w:pStyle w:val="Tabelbody"/>
+              <w:numPr>
+                <w:ilvl w:val="0"/>
+                <w:numId w:val="0"/>
+              </w:numPr>
+              <w:spacing w:before="0" w:after="0"/>
+              <w:ind w:left="1440" w:hanging="0"/>
+              <w:rPr/>
+            </w:pPr>
+            <w:r>
+              <w:rPr/>
+            </w:r>
+          </w:p>
+          <w:p>
+            <w:pPr>
+              <w:pStyle w:val="Tabelbody"/>
+              <w:numPr>
+                <w:ilvl w:val="1"/>
+                <w:numId w:val="5"/>
+              </w:numPr>
+              <w:spacing w:before="0" w:after="0"/>
+              <w:rPr/>
+            </w:pPr>
+            <w:r>
+              <w:rPr/>
+              <w:t>Document betreft projectresultaat en evaluatie</w:t>
+            </w:r>
+          </w:p>
+        </w:tc>
+        <w:tc>
+          <w:tcPr>
+            <w:tcW w:w="1561" w:type="dxa"/>
+            <w:tcBorders>
+              <w:left w:val="single" w:sz="4" w:space="0" w:color="DDD9C3"/>
+              <w:bottom w:val="single" w:sz="4" w:space="0" w:color="DDD9C3"/>
+              <w:right w:val="single" w:sz="4" w:space="0" w:color="DDD9C3"/>
+              <w:insideH w:val="single" w:sz="4" w:space="0" w:color="DDD9C3"/>
+              <w:insideV w:val="single" w:sz="4" w:space="0" w:color="DDD9C3"/>
+            </w:tcBorders>
+            <w:shd w:fill="auto" w:val="clear"/>
+            <w:vAlign w:val="center"/>
+          </w:tcPr>
+          <w:p>
+            <w:pPr>
+              <w:pStyle w:val="Tabelbody"/>
+              <w:spacing w:before="0" w:after="0"/>
+              <w:rPr/>
+            </w:pPr>
+            <w:r>
+              <w:rPr/>
+              <w:t>1 week</w:t>
+            </w:r>
+          </w:p>
+        </w:tc>
+        <w:tc>
+          <w:tcPr>
+            <w:tcW w:w="1277" w:type="dxa"/>
+            <w:tcBorders>
+              <w:left w:val="single" w:sz="4" w:space="0" w:color="DDD9C3"/>
+              <w:bottom w:val="single" w:sz="4" w:space="0" w:color="DDD9C3"/>
+              <w:right w:val="single" w:sz="4" w:space="0" w:color="DDD9C3"/>
+              <w:insideH w:val="single" w:sz="4" w:space="0" w:color="DDD9C3"/>
+              <w:insideV w:val="single" w:sz="4" w:space="0" w:color="DDD9C3"/>
+            </w:tcBorders>
+            <w:shd w:fill="auto" w:val="clear"/>
+            <w:vAlign w:val="center"/>
+          </w:tcPr>
+          <w:p>
+            <w:pPr>
+              <w:pStyle w:val="Tabelbody"/>
+              <w:spacing w:before="0" w:after="0"/>
+              <w:rPr/>
+            </w:pPr>
+            <w:r>
+              <w:rPr/>
+              <w:t>Week 16</w:t>
+            </w:r>
+          </w:p>
+        </w:tc>
+        <w:tc>
+          <w:tcPr>
+            <w:tcW w:w="1131" w:type="dxa"/>
+            <w:tcBorders>
+              <w:left w:val="single" w:sz="4" w:space="0" w:color="DDD9C3"/>
+              <w:bottom w:val="single" w:sz="4" w:space="0" w:color="DDD9C3"/>
+              <w:right w:val="single" w:sz="4" w:space="0" w:color="DDD9C3"/>
+              <w:insideH w:val="single" w:sz="4" w:space="0" w:color="DDD9C3"/>
+              <w:insideV w:val="single" w:sz="4" w:space="0" w:color="DDD9C3"/>
+            </w:tcBorders>
+            <w:shd w:fill="auto" w:val="clear"/>
+            <w:vAlign w:val="center"/>
+          </w:tcPr>
+          <w:p>
+            <w:pPr>
+              <w:pStyle w:val="Tabelbody"/>
+              <w:spacing w:before="0" w:after="0"/>
+              <w:rPr/>
+            </w:pPr>
+            <w:r>
+              <w:rPr/>
+              <w:t>Week 17</w:t>
             </w:r>
           </w:p>
         </w:tc>
@@ -5503,10 +7342,10 @@
         <w:rPr/>
       </w:pPr>
       <w:bookmarkStart w:id="57" w:name="_Toc507595583"/>
-      <w:bookmarkStart w:id="58" w:name="_Toc339966130"/>
-      <w:bookmarkStart w:id="59" w:name="_Toc327583391"/>
-      <w:bookmarkStart w:id="60" w:name="_Toc327581611"/>
-      <w:bookmarkStart w:id="61" w:name="_Toc327581061"/>
+      <w:bookmarkStart w:id="58" w:name="_Toc327581061"/>
+      <w:bookmarkStart w:id="59" w:name="_Toc327581611"/>
+      <w:bookmarkStart w:id="60" w:name="_Toc327583391"/>
+      <w:bookmarkStart w:id="61" w:name="_Toc339966130"/>
       <w:bookmarkEnd w:id="58"/>
       <w:bookmarkEnd w:id="59"/>
       <w:bookmarkEnd w:id="60"/>
@@ -5647,10 +7486,10 @@
           <w:szCs w:val="24"/>
         </w:rPr>
       </w:pPr>
-      <w:bookmarkStart w:id="64" w:name="_Toc339966131"/>
-      <w:bookmarkStart w:id="65" w:name="_Toc327581062"/>
-      <w:bookmarkStart w:id="66" w:name="_Toc327583392"/>
-      <w:bookmarkStart w:id="67" w:name="_Toc327581612"/>
+      <w:bookmarkStart w:id="64" w:name="_Toc327581062"/>
+      <w:bookmarkStart w:id="65" w:name="_Toc339966131"/>
+      <w:bookmarkStart w:id="66" w:name="_Toc327581612"/>
+      <w:bookmarkStart w:id="67" w:name="_Toc327583392"/>
       <w:bookmarkEnd w:id="64"/>
       <w:bookmarkEnd w:id="65"/>
       <w:bookmarkEnd w:id="66"/>
@@ -5766,10 +7605,10 @@
         <w:rPr/>
       </w:pPr>
       <w:bookmarkStart w:id="69" w:name="_Toc507595587"/>
-      <w:bookmarkStart w:id="70" w:name="_Toc339966133"/>
-      <w:bookmarkStart w:id="71" w:name="_Toc327583394"/>
-      <w:bookmarkStart w:id="72" w:name="_Toc327581614"/>
-      <w:bookmarkStart w:id="73" w:name="_Toc327581064"/>
+      <w:bookmarkStart w:id="70" w:name="_Toc327581064"/>
+      <w:bookmarkStart w:id="71" w:name="_Toc327581614"/>
+      <w:bookmarkStart w:id="72" w:name="_Toc327583394"/>
+      <w:bookmarkStart w:id="73" w:name="_Toc339966133"/>
       <w:r>
         <w:rPr/>
         <w:t>Financiën</w:t>
@@ -5794,10 +7633,10 @@
         <w:rPr/>
       </w:pPr>
       <w:bookmarkStart w:id="74" w:name="_Toc327581615"/>
-      <w:bookmarkStart w:id="75" w:name="_Toc327583395"/>
+      <w:bookmarkStart w:id="75" w:name="_Toc327581065"/>
       <w:bookmarkStart w:id="76" w:name="_Toc507595588"/>
-      <w:bookmarkStart w:id="77" w:name="_Toc339966134"/>
-      <w:bookmarkStart w:id="78" w:name="_Toc327581065"/>
+      <w:bookmarkStart w:id="77" w:name="_Toc327583395"/>
+      <w:bookmarkStart w:id="78" w:name="_Toc339966134"/>
       <w:r>
         <w:rPr/>
         <w:t>Kostenbudget</w:t>
@@ -5846,14 +7685,12 @@
         </w:rPr>
       </w:pPr>
       <w:r>
-        <w:rPr/>
-      </w:r>
-      <w:bookmarkStart w:id="79" w:name="_Toc327583403"/>
-      <w:bookmarkStart w:id="80" w:name="_Toc327581623"/>
-      <w:bookmarkStart w:id="81" w:name="_Toc327581073"/>
-      <w:bookmarkStart w:id="82" w:name="_Toc327583403"/>
-      <w:bookmarkStart w:id="83" w:name="_Toc327581623"/>
-      <w:bookmarkStart w:id="84" w:name="_Toc327581073"/>
+        <w:rPr>
+          <w:i/>
+          <w:sz w:val="24"/>
+          <w:szCs w:val="24"/>
+        </w:rPr>
+      </w:r>
     </w:p>
     <w:p>
       <w:pPr>
@@ -5864,22 +7701,58 @@
         </w:numPr>
         <w:rPr/>
       </w:pPr>
-      <w:bookmarkStart w:id="85" w:name="_Toc327583403"/>
-      <w:bookmarkStart w:id="86" w:name="_Toc327581623"/>
-      <w:bookmarkStart w:id="87" w:name="_Toc327581073"/>
-      <w:bookmarkStart w:id="88" w:name="_Toc507595589"/>
-      <w:bookmarkStart w:id="89" w:name="_Toc416948739"/>
-      <w:bookmarkStart w:id="90" w:name="_Toc339966141"/>
+      <w:bookmarkStart w:id="79" w:name="_Toc339966141"/>
+      <w:bookmarkStart w:id="80" w:name="_Toc416948739"/>
+      <w:bookmarkStart w:id="81" w:name="_Toc507595589"/>
+      <w:bookmarkStart w:id="82" w:name="_Toc327581073"/>
+      <w:bookmarkStart w:id="83" w:name="_Toc327581623"/>
+      <w:bookmarkStart w:id="84" w:name="_Toc327583403"/>
       <w:r>
         <w:rPr/>
         <w:t>Risico’s en uitwijkactiviteiten</w:t>
       </w:r>
-      <w:bookmarkEnd w:id="85"/>
-      <w:bookmarkEnd w:id="86"/>
-      <w:bookmarkEnd w:id="87"/>
-      <w:bookmarkEnd w:id="88"/>
-      <w:bookmarkEnd w:id="89"/>
-      <w:bookmarkEnd w:id="90"/>
+      <w:bookmarkEnd w:id="79"/>
+      <w:bookmarkEnd w:id="80"/>
+      <w:bookmarkEnd w:id="81"/>
+      <w:bookmarkEnd w:id="82"/>
+      <w:bookmarkEnd w:id="83"/>
+      <w:bookmarkEnd w:id="84"/>
+    </w:p>
+    <w:p>
+      <w:pPr>
+        <w:pStyle w:val="Heading2"/>
+        <w:numPr>
+          <w:ilvl w:val="0"/>
+          <w:numId w:val="0"/>
+        </w:numPr>
+        <w:ind w:left="992" w:hanging="0"/>
+        <w:rPr/>
+      </w:pPr>
+      <w:r>
+        <w:rPr/>
+      </w:r>
+    </w:p>
+    <w:p>
+      <w:pPr>
+        <w:pStyle w:val="Heading2"/>
+        <w:numPr>
+          <w:ilvl w:val="0"/>
+          <w:numId w:val="0"/>
+        </w:numPr>
+        <w:ind w:left="992" w:hanging="0"/>
+        <w:rPr>
+          <w:b w:val="false"/>
+          <w:b w:val="false"/>
+          <w:bCs w:val="false"/>
+        </w:rPr>
+      </w:pPr>
+      <w:r>
+        <w:rPr>
+          <w:b w:val="false"/>
+          <w:bCs w:val="false"/>
+        </w:rPr>
+        <w:t>Hieronder een diagram betreft de risico’s van het project. Zie de column risiconiveau voor een indicatie van hoe groot de kans is dat dit risico voorkomt. Rangorder van *..**** waar 4 sterren het hoogste risiconiveau is.</w:t>
+      </w:r>
     </w:p>
     <w:p>
       <w:pPr>
@@ -5917,15 +7790,16 @@
         <w:tblLook w:noVBand="0" w:val="0000" w:noHBand="0" w:lastColumn="0" w:firstColumn="0" w:lastRow="0" w:firstRow="0"/>
       </w:tblPr>
       <w:tblGrid>
-        <w:gridCol w:w="3227"/>
-        <w:gridCol w:w="3118"/>
-        <w:gridCol w:w="3119"/>
+        <w:gridCol w:w="2427"/>
+        <w:gridCol w:w="2345"/>
+        <w:gridCol w:w="2345"/>
+        <w:gridCol w:w="2347"/>
       </w:tblGrid>
       <w:tr>
         <w:trPr/>
         <w:tc>
           <w:tcPr>
-            <w:tcW w:w="3227" w:type="dxa"/>
+            <w:tcW w:w="2427" w:type="dxa"/>
             <w:tcBorders>
               <w:top w:val="single" w:sz="4" w:space="0" w:color="DDD9C3"/>
               <w:left w:val="single" w:sz="4" w:space="0" w:color="DDD9C3"/>
@@ -5959,7 +7833,39 @@
         </w:tc>
         <w:tc>
           <w:tcPr>
-            <w:tcW w:w="3118" w:type="dxa"/>
+            <w:tcW w:w="2345" w:type="dxa"/>
+            <w:tcBorders>
+              <w:top w:val="single" w:sz="4" w:space="0" w:color="DDD9C3"/>
+              <w:left w:val="single" w:sz="4" w:space="0" w:color="DDD9C3"/>
+              <w:bottom w:val="single" w:sz="4" w:space="0" w:color="DDD9C3"/>
+              <w:insideH w:val="single" w:sz="4" w:space="0" w:color="DDD9C3"/>
+            </w:tcBorders>
+            <w:shd w:color="auto" w:fill="FFFFFF" w:themeFill="background1" w:val="clear"/>
+          </w:tcPr>
+          <w:p>
+            <w:pPr>
+              <w:pStyle w:val="Tabelheader"/>
+              <w:spacing w:before="120" w:after="120"/>
+              <w:rPr>
+                <w:b/>
+                <w:b/>
+                <w:color w:val="1F497D" w:themeColor="text2"/>
+                <w:sz w:val="20"/>
+              </w:rPr>
+            </w:pPr>
+            <w:r>
+              <w:rPr>
+                <w:b/>
+                <w:color w:val="1F497D" w:themeColor="text2"/>
+                <w:sz w:val="20"/>
+              </w:rPr>
+              <w:t>Activiteiten ter voorkoming opgenomen in plan</w:t>
+            </w:r>
+          </w:p>
+        </w:tc>
+        <w:tc>
+          <w:tcPr>
+            <w:tcW w:w="2345" w:type="dxa"/>
             <w:tcBorders>
               <w:top w:val="single" w:sz="4" w:space="0" w:color="DDD9C3"/>
               <w:left w:val="single" w:sz="4" w:space="0" w:color="DDD9C3"/>
@@ -5974,26 +7880,21 @@
             <w:pPr>
               <w:pStyle w:val="Tabelheader"/>
               <w:spacing w:before="120" w:after="120"/>
-              <w:rPr>
-                <w:b/>
+              <w:rPr/>
+            </w:pPr>
+            <w:r>
+              <w:rPr>
                 <w:b/>
                 <w:color w:val="1F497D" w:themeColor="text2"/>
                 <w:sz w:val="20"/>
               </w:rPr>
-            </w:pPr>
-            <w:r>
-              <w:rPr>
-                <w:b/>
-                <w:color w:val="1F497D" w:themeColor="text2"/>
-                <w:sz w:val="20"/>
-              </w:rPr>
-              <w:t>Activiteiten ter voorkoming opgenomen in plan</w:t>
-            </w:r>
-          </w:p>
-        </w:tc>
-        <w:tc>
-          <w:tcPr>
-            <w:tcW w:w="3119" w:type="dxa"/>
+              <w:t>Uitwijkactiviteiten</w:t>
+            </w:r>
+          </w:p>
+        </w:tc>
+        <w:tc>
+          <w:tcPr>
+            <w:tcW w:w="2347" w:type="dxa"/>
             <w:tcBorders>
               <w:top w:val="single" w:sz="4" w:space="0" w:color="DDD9C3"/>
               <w:left w:val="single" w:sz="4" w:space="0" w:color="DDD9C3"/>
@@ -6008,20 +7909,15 @@
             <w:pPr>
               <w:pStyle w:val="Tabelheader"/>
               <w:spacing w:before="120" w:after="120"/>
-              <w:rPr>
-                <w:b/>
+              <w:rPr/>
+            </w:pPr>
+            <w:r>
+              <w:rPr>
                 <w:b/>
                 <w:color w:val="1F497D" w:themeColor="text2"/>
                 <w:sz w:val="20"/>
               </w:rPr>
-            </w:pPr>
-            <w:r>
-              <w:rPr>
-                <w:b/>
-                <w:color w:val="1F497D" w:themeColor="text2"/>
-                <w:sz w:val="20"/>
-              </w:rPr>
-              <w:t>Uitwijkactiviteiten</w:t>
+              <w:t>Risiconiveau</w:t>
             </w:r>
           </w:p>
         </w:tc>
@@ -6032,7 +7928,7 @@
         </w:trPr>
         <w:tc>
           <w:tcPr>
-            <w:tcW w:w="3227" w:type="dxa"/>
+            <w:tcW w:w="2427" w:type="dxa"/>
             <w:tcBorders>
               <w:top w:val="single" w:sz="4" w:space="0" w:color="DDD9C3"/>
               <w:left w:val="single" w:sz="4" w:space="0" w:color="DDD9C3"/>
@@ -6054,20 +7950,52 @@
               <w:spacing w:before="60" w:after="60"/>
               <w:ind w:left="284" w:hanging="284"/>
               <w:rPr>
-                <w:sz w:val="20"/>
-              </w:rPr>
-            </w:pPr>
-            <w:r>
-              <w:rPr>
-                <w:sz w:val="20"/>
-              </w:rPr>
-              <w:t>Wegvallen van een van de groepleden</w:t>
-            </w:r>
-          </w:p>
-        </w:tc>
-        <w:tc>
-          <w:tcPr>
-            <w:tcW w:w="3118" w:type="dxa"/>
+                <w:sz w:val="18"/>
+                <w:szCs w:val="18"/>
+              </w:rPr>
+            </w:pPr>
+            <w:r>
+              <w:rPr>
+                <w:sz w:val="18"/>
+                <w:szCs w:val="18"/>
+              </w:rPr>
+              <w:t>Defecte apparatuur</w:t>
+            </w:r>
+          </w:p>
+        </w:tc>
+        <w:tc>
+          <w:tcPr>
+            <w:tcW w:w="2345" w:type="dxa"/>
+            <w:tcBorders>
+              <w:top w:val="single" w:sz="4" w:space="0" w:color="DDD9C3"/>
+              <w:left w:val="single" w:sz="4" w:space="0" w:color="DDD9C3"/>
+              <w:bottom w:val="single" w:sz="4" w:space="0" w:color="DDD9C3"/>
+              <w:insideH w:val="single" w:sz="4" w:space="0" w:color="DDD9C3"/>
+            </w:tcBorders>
+            <w:shd w:fill="auto" w:val="clear"/>
+            <w:vAlign w:val="center"/>
+          </w:tcPr>
+          <w:p>
+            <w:pPr>
+              <w:pStyle w:val="Tabelbody"/>
+              <w:spacing w:before="60" w:after="60"/>
+              <w:rPr>
+                <w:sz w:val="18"/>
+                <w:szCs w:val="18"/>
+              </w:rPr>
+            </w:pPr>
+            <w:r>
+              <w:rPr>
+                <w:sz w:val="18"/>
+                <w:szCs w:val="18"/>
+              </w:rPr>
+              <w:t>Door er voor te zorgen dat iedereen de zelfde aparatuur hebben verdelen we het risico van niet verder te kunnen werken.</w:t>
+            </w:r>
+          </w:p>
+        </w:tc>
+        <w:tc>
+          <w:tcPr>
+            <w:tcW w:w="2345" w:type="dxa"/>
             <w:tcBorders>
               <w:top w:val="single" w:sz="4" w:space="0" w:color="DDD9C3"/>
               <w:left w:val="single" w:sz="4" w:space="0" w:color="DDD9C3"/>
@@ -6084,20 +8012,22 @@
               <w:pStyle w:val="Tabelbody"/>
               <w:spacing w:before="60" w:after="60"/>
               <w:rPr>
-                <w:sz w:val="20"/>
-              </w:rPr>
-            </w:pPr>
-            <w:r>
-              <w:rPr>
-                <w:sz w:val="20"/>
-              </w:rPr>
-              <w:t>Doordat wij op harder tempo werken zullen wij een buffer hebben en als een v.d. groepsgenoten wegvalt kunnen we alsnog het project afronden.</w:t>
-            </w:r>
-          </w:p>
-        </w:tc>
-        <w:tc>
-          <w:tcPr>
-            <w:tcW w:w="3119" w:type="dxa"/>
+                <w:sz w:val="18"/>
+                <w:szCs w:val="18"/>
+              </w:rPr>
+            </w:pPr>
+            <w:r>
+              <w:rPr>
+                <w:sz w:val="18"/>
+                <w:szCs w:val="18"/>
+              </w:rPr>
+              <w:t>Wanner iedereen geen werkende componenten hebben zouden we nieuwe onderdelen moeten aanschaffen. Echter als een iemand zijn component niet werkt zal deze persoon voor zich zelf een nieuw component moeten komen. Toch zal de rest van de groep verder kunnen gaan</w:t>
+            </w:r>
+          </w:p>
+        </w:tc>
+        <w:tc>
+          <w:tcPr>
+            <w:tcW w:w="2347" w:type="dxa"/>
             <w:tcBorders>
               <w:top w:val="single" w:sz="4" w:space="0" w:color="DDD9C3"/>
               <w:left w:val="single" w:sz="4" w:space="0" w:color="DDD9C3"/>
@@ -6114,14 +8044,33 @@
               <w:pStyle w:val="Tabelbody"/>
               <w:spacing w:before="60" w:after="60"/>
               <w:rPr>
-                <w:sz w:val="20"/>
-              </w:rPr>
-            </w:pPr>
-            <w:r>
-              <w:rPr>
-                <w:sz w:val="20"/>
-              </w:rPr>
-              <w:t>Het afronden van het project op gewijzigd tempo.</w:t>
+                <w:sz w:val="18"/>
+                <w:szCs w:val="18"/>
+              </w:rPr>
+            </w:pPr>
+            <w:r>
+              <w:rPr>
+                <w:sz w:val="18"/>
+                <w:szCs w:val="18"/>
+              </w:rPr>
+              <w:t>***</w:t>
+            </w:r>
+          </w:p>
+          <w:p>
+            <w:pPr>
+              <w:pStyle w:val="Tabelbody"/>
+              <w:spacing w:before="60" w:after="60"/>
+              <w:rPr>
+                <w:sz w:val="18"/>
+                <w:szCs w:val="18"/>
+              </w:rPr>
+            </w:pPr>
+            <w:r>
+              <w:rPr>
+                <w:sz w:val="18"/>
+                <w:szCs w:val="18"/>
+              </w:rPr>
+              <w:t>De kans is groot dat er defecte aparatuur zal zijn, echter verwachten wij dat onze preventieve handelingen de consequenties van dit risico sterk verminderen.</w:t>
             </w:r>
           </w:p>
         </w:tc>
@@ -6132,9 +8081,8 @@
         </w:trPr>
         <w:tc>
           <w:tcPr>
-            <w:tcW w:w="3227" w:type="dxa"/>
-            <w:tcBorders>
-              <w:top w:val="single" w:sz="4" w:space="0" w:color="DDD9C3"/>
+            <w:tcW w:w="2427" w:type="dxa"/>
+            <w:tcBorders>
               <w:left w:val="single" w:sz="4" w:space="0" w:color="DDD9C3"/>
               <w:bottom w:val="single" w:sz="4" w:space="0" w:color="DDD9C3"/>
               <w:right w:val="single" w:sz="4" w:space="0" w:color="DDD9C3"/>
@@ -6154,12 +8102,14 @@
               <w:spacing w:before="60" w:after="60"/>
               <w:ind w:left="284" w:hanging="284"/>
               <w:rPr>
-                <w:sz w:val="20"/>
-              </w:rPr>
-            </w:pPr>
-            <w:r>
-              <w:rPr>
-                <w:sz w:val="20"/>
+                <w:sz w:val="18"/>
+                <w:szCs w:val="18"/>
+              </w:rPr>
+            </w:pPr>
+            <w:r>
+              <w:rPr>
+                <w:sz w:val="18"/>
+                <w:szCs w:val="18"/>
               </w:rPr>
               <w:t>Te veel tijd besteden aan een feature</w:t>
             </w:r>
@@ -6167,9 +8117,37 @@
         </w:tc>
         <w:tc>
           <w:tcPr>
-            <w:tcW w:w="3118" w:type="dxa"/>
-            <w:tcBorders>
-              <w:top w:val="single" w:sz="4" w:space="0" w:color="DDD9C3"/>
+            <w:tcW w:w="2345" w:type="dxa"/>
+            <w:tcBorders>
+              <w:left w:val="single" w:sz="4" w:space="0" w:color="DDD9C3"/>
+              <w:bottom w:val="single" w:sz="4" w:space="0" w:color="DDD9C3"/>
+              <w:insideH w:val="single" w:sz="4" w:space="0" w:color="DDD9C3"/>
+            </w:tcBorders>
+            <w:shd w:fill="auto" w:val="clear"/>
+            <w:vAlign w:val="center"/>
+          </w:tcPr>
+          <w:p>
+            <w:pPr>
+              <w:pStyle w:val="Tabelbody"/>
+              <w:spacing w:before="60" w:after="60"/>
+              <w:rPr>
+                <w:sz w:val="18"/>
+                <w:szCs w:val="18"/>
+              </w:rPr>
+            </w:pPr>
+            <w:r>
+              <w:rPr>
+                <w:sz w:val="18"/>
+                <w:szCs w:val="18"/>
+              </w:rPr>
+              <w:t>Het lesmateriaal goed doornemen om voorbereid te zijn voor de uitdagingen van dit project.</w:t>
+            </w:r>
+          </w:p>
+        </w:tc>
+        <w:tc>
+          <w:tcPr>
+            <w:tcW w:w="2345" w:type="dxa"/>
+            <w:tcBorders>
               <w:left w:val="single" w:sz="4" w:space="0" w:color="DDD9C3"/>
               <w:bottom w:val="single" w:sz="4" w:space="0" w:color="DDD9C3"/>
               <w:right w:val="single" w:sz="4" w:space="0" w:color="DDD9C3"/>
@@ -6184,22 +8162,23 @@
               <w:pStyle w:val="Tabelbody"/>
               <w:spacing w:before="60" w:after="60"/>
               <w:rPr>
-                <w:sz w:val="20"/>
-              </w:rPr>
-            </w:pPr>
-            <w:r>
-              <w:rPr>
-                <w:sz w:val="20"/>
-              </w:rPr>
-              <w:t>Het lesmateriaal goed doornemen om voorbereid te zijn voor de uitdagingen van dit project.</w:t>
-            </w:r>
-          </w:p>
-        </w:tc>
-        <w:tc>
-          <w:tcPr>
-            <w:tcW w:w="3119" w:type="dxa"/>
-            <w:tcBorders>
-              <w:top w:val="single" w:sz="4" w:space="0" w:color="DDD9C3"/>
+                <w:sz w:val="18"/>
+                <w:szCs w:val="18"/>
+              </w:rPr>
+            </w:pPr>
+            <w:r>
+              <w:rPr>
+                <w:sz w:val="18"/>
+                <w:szCs w:val="18"/>
+              </w:rPr>
+              <w:t>Ondersteuning vragen bij de docenten.</w:t>
+            </w:r>
+          </w:p>
+        </w:tc>
+        <w:tc>
+          <w:tcPr>
+            <w:tcW w:w="2347" w:type="dxa"/>
+            <w:tcBorders>
               <w:left w:val="single" w:sz="4" w:space="0" w:color="DDD9C3"/>
               <w:bottom w:val="single" w:sz="4" w:space="0" w:color="DDD9C3"/>
               <w:right w:val="single" w:sz="4" w:space="0" w:color="DDD9C3"/>
@@ -6214,14 +8193,286 @@
               <w:pStyle w:val="Tabelbody"/>
               <w:spacing w:before="60" w:after="60"/>
               <w:rPr>
+                <w:sz w:val="18"/>
+                <w:szCs w:val="18"/>
+              </w:rPr>
+            </w:pPr>
+            <w:r>
+              <w:rPr>
+                <w:sz w:val="18"/>
+                <w:szCs w:val="18"/>
+              </w:rPr>
+              <w:t>**</w:t>
+            </w:r>
+          </w:p>
+        </w:tc>
+      </w:tr>
+      <w:tr>
+        <w:trPr>
+          <w:trHeight w:val="397" w:hRule="atLeast"/>
+        </w:trPr>
+        <w:tc>
+          <w:tcPr>
+            <w:tcW w:w="2427" w:type="dxa"/>
+            <w:tcBorders>
+              <w:left w:val="single" w:sz="4" w:space="0" w:color="DDD9C3"/>
+              <w:bottom w:val="single" w:sz="4" w:space="0" w:color="DDD9C3"/>
+              <w:right w:val="single" w:sz="4" w:space="0" w:color="DDD9C3"/>
+              <w:insideH w:val="single" w:sz="4" w:space="0" w:color="DDD9C3"/>
+              <w:insideV w:val="single" w:sz="4" w:space="0" w:color="DDD9C3"/>
+            </w:tcBorders>
+            <w:shd w:fill="auto" w:val="clear"/>
+            <w:vAlign w:val="center"/>
+          </w:tcPr>
+          <w:p>
+            <w:pPr>
+              <w:pStyle w:val="Tabelbody"/>
+              <w:numPr>
+                <w:ilvl w:val="0"/>
+                <w:numId w:val="6"/>
+              </w:numPr>
+              <w:spacing w:before="60" w:after="60"/>
+              <w:ind w:left="284" w:hanging="284"/>
+              <w:rPr>
+                <w:sz w:val="18"/>
+                <w:szCs w:val="18"/>
+              </w:rPr>
+            </w:pPr>
+            <w:r>
+              <w:rPr>
+                <w:sz w:val="18"/>
+                <w:szCs w:val="18"/>
+              </w:rPr>
+              <w:t>Ziekte</w:t>
+            </w:r>
+          </w:p>
+        </w:tc>
+        <w:tc>
+          <w:tcPr>
+            <w:tcW w:w="2345" w:type="dxa"/>
+            <w:tcBorders>
+              <w:left w:val="single" w:sz="4" w:space="0" w:color="DDD9C3"/>
+              <w:bottom w:val="single" w:sz="4" w:space="0" w:color="DDD9C3"/>
+              <w:insideH w:val="single" w:sz="4" w:space="0" w:color="DDD9C3"/>
+            </w:tcBorders>
+            <w:shd w:fill="auto" w:val="clear"/>
+            <w:vAlign w:val="center"/>
+          </w:tcPr>
+          <w:p>
+            <w:pPr>
+              <w:pStyle w:val="Tabelbody"/>
+              <w:spacing w:before="60" w:after="60"/>
+              <w:rPr>
+                <w:sz w:val="18"/>
+                <w:szCs w:val="18"/>
+              </w:rPr>
+            </w:pPr>
+            <w:r>
+              <w:rPr>
+                <w:sz w:val="18"/>
+                <w:szCs w:val="18"/>
+              </w:rPr>
+              <w:t>Hier op valt in principe weinig op te voorkomen behalve het suggesteren van een gezonde levensstijl. Echter het argument voor risico 4 geldt hier ook, al dan wel in lichtere mate.</w:t>
+            </w:r>
+          </w:p>
+        </w:tc>
+        <w:tc>
+          <w:tcPr>
+            <w:tcW w:w="2345" w:type="dxa"/>
+            <w:tcBorders>
+              <w:left w:val="single" w:sz="4" w:space="0" w:color="DDD9C3"/>
+              <w:bottom w:val="single" w:sz="4" w:space="0" w:color="DDD9C3"/>
+              <w:right w:val="single" w:sz="4" w:space="0" w:color="DDD9C3"/>
+              <w:insideH w:val="single" w:sz="4" w:space="0" w:color="DDD9C3"/>
+              <w:insideV w:val="single" w:sz="4" w:space="0" w:color="DDD9C3"/>
+            </w:tcBorders>
+            <w:shd w:fill="auto" w:val="clear"/>
+            <w:vAlign w:val="center"/>
+          </w:tcPr>
+          <w:p>
+            <w:pPr>
+              <w:pStyle w:val="Tabelbody"/>
+              <w:spacing w:before="60" w:after="60"/>
+              <w:rPr>
+                <w:sz w:val="18"/>
+                <w:szCs w:val="18"/>
+              </w:rPr>
+            </w:pPr>
+            <w:r>
+              <w:rPr>
+                <w:sz w:val="18"/>
+                <w:szCs w:val="18"/>
+              </w:rPr>
+              <w:t>Als team zullen wij de taken van de persoon die ziek is tijdelijk op moeten nemen</w:t>
+            </w:r>
+          </w:p>
+        </w:tc>
+        <w:tc>
+          <w:tcPr>
+            <w:tcW w:w="2347" w:type="dxa"/>
+            <w:tcBorders>
+              <w:left w:val="single" w:sz="4" w:space="0" w:color="DDD9C3"/>
+              <w:bottom w:val="single" w:sz="4" w:space="0" w:color="DDD9C3"/>
+              <w:right w:val="single" w:sz="4" w:space="0" w:color="DDD9C3"/>
+              <w:insideH w:val="single" w:sz="4" w:space="0" w:color="DDD9C3"/>
+              <w:insideV w:val="single" w:sz="4" w:space="0" w:color="DDD9C3"/>
+            </w:tcBorders>
+            <w:shd w:fill="auto" w:val="clear"/>
+            <w:vAlign w:val="center"/>
+          </w:tcPr>
+          <w:p>
+            <w:pPr>
+              <w:pStyle w:val="Tabelbody"/>
+              <w:spacing w:before="60" w:after="60"/>
+              <w:rPr>
+                <w:sz w:val="18"/>
+                <w:szCs w:val="18"/>
+              </w:rPr>
+            </w:pPr>
+            <w:r>
+              <w:rPr>
+                <w:sz w:val="18"/>
+                <w:szCs w:val="18"/>
+              </w:rPr>
+              <w:t xml:space="preserve">* </w:t>
+            </w:r>
+            <w:r>
+              <w:rPr>
+                <w:sz w:val="18"/>
+                <w:szCs w:val="18"/>
+              </w:rPr>
+              <w:t>of **</w:t>
+            </w:r>
+          </w:p>
+        </w:tc>
+      </w:tr>
+      <w:tr>
+        <w:trPr>
+          <w:trHeight w:val="397" w:hRule="atLeast"/>
+        </w:trPr>
+        <w:tc>
+          <w:tcPr>
+            <w:tcW w:w="2427" w:type="dxa"/>
+            <w:tcBorders>
+              <w:left w:val="single" w:sz="4" w:space="0" w:color="DDD9C3"/>
+              <w:bottom w:val="single" w:sz="4" w:space="0" w:color="DDD9C3"/>
+              <w:right w:val="single" w:sz="4" w:space="0" w:color="DDD9C3"/>
+              <w:insideH w:val="single" w:sz="4" w:space="0" w:color="DDD9C3"/>
+              <w:insideV w:val="single" w:sz="4" w:space="0" w:color="DDD9C3"/>
+            </w:tcBorders>
+            <w:shd w:fill="auto" w:val="clear"/>
+            <w:vAlign w:val="center"/>
+          </w:tcPr>
+          <w:p>
+            <w:pPr>
+              <w:pStyle w:val="Tabelbody"/>
+              <w:numPr>
+                <w:ilvl w:val="0"/>
+                <w:numId w:val="6"/>
+              </w:numPr>
+              <w:spacing w:before="60" w:after="60"/>
+              <w:ind w:left="284" w:hanging="284"/>
+              <w:rPr>
+                <w:sz w:val="18"/>
+                <w:szCs w:val="18"/>
+              </w:rPr>
+            </w:pPr>
+            <w:r>
+              <w:rPr>
+                <w:sz w:val="18"/>
+                <w:szCs w:val="18"/>
+              </w:rPr>
+              <w:t>Wegvallen van een van de groepleden</w:t>
+            </w:r>
+          </w:p>
+        </w:tc>
+        <w:tc>
+          <w:tcPr>
+            <w:tcW w:w="2345" w:type="dxa"/>
+            <w:tcBorders>
+              <w:left w:val="single" w:sz="4" w:space="0" w:color="DDD9C3"/>
+              <w:bottom w:val="single" w:sz="4" w:space="0" w:color="DDD9C3"/>
+              <w:insideH w:val="single" w:sz="4" w:space="0" w:color="DDD9C3"/>
+            </w:tcBorders>
+            <w:shd w:fill="auto" w:val="clear"/>
+            <w:vAlign w:val="center"/>
+          </w:tcPr>
+          <w:p>
+            <w:pPr>
+              <w:pStyle w:val="Tabelbody"/>
+              <w:spacing w:before="60" w:after="60"/>
+              <w:rPr>
                 <w:sz w:val="20"/>
               </w:rPr>
             </w:pPr>
             <w:r>
               <w:rPr>
-                <w:sz w:val="20"/>
-              </w:rPr>
-              <w:t>Ondersteuning vragen bij de docenten.</w:t>
+                <w:sz w:val="18"/>
+                <w:szCs w:val="18"/>
+              </w:rPr>
+              <w:t>Doordat wij op harder tempo werken zullen wij een buffer hebben en als een v.d. groepsgenoten wegvalt kunnen we alsnog het project afronden.</w:t>
+            </w:r>
+          </w:p>
+        </w:tc>
+        <w:tc>
+          <w:tcPr>
+            <w:tcW w:w="2345" w:type="dxa"/>
+            <w:tcBorders>
+              <w:left w:val="single" w:sz="4" w:space="0" w:color="DDD9C3"/>
+              <w:bottom w:val="single" w:sz="4" w:space="0" w:color="DDD9C3"/>
+              <w:right w:val="single" w:sz="4" w:space="0" w:color="DDD9C3"/>
+              <w:insideH w:val="single" w:sz="4" w:space="0" w:color="DDD9C3"/>
+              <w:insideV w:val="single" w:sz="4" w:space="0" w:color="DDD9C3"/>
+            </w:tcBorders>
+            <w:shd w:fill="auto" w:val="clear"/>
+            <w:vAlign w:val="center"/>
+          </w:tcPr>
+          <w:p>
+            <w:pPr>
+              <w:pStyle w:val="Tabelbody"/>
+              <w:spacing w:before="60" w:after="60"/>
+              <w:rPr>
+                <w:sz w:val="18"/>
+                <w:szCs w:val="18"/>
+              </w:rPr>
+            </w:pPr>
+            <w:r>
+              <w:rPr>
+                <w:sz w:val="18"/>
+                <w:szCs w:val="18"/>
+              </w:rPr>
+              <w:t>Het afronden van het project op gewijzigd tempo.</w:t>
+            </w:r>
+          </w:p>
+        </w:tc>
+        <w:tc>
+          <w:tcPr>
+            <w:tcW w:w="2347" w:type="dxa"/>
+            <w:tcBorders>
+              <w:left w:val="single" w:sz="4" w:space="0" w:color="DDD9C3"/>
+              <w:bottom w:val="single" w:sz="4" w:space="0" w:color="DDD9C3"/>
+              <w:right w:val="single" w:sz="4" w:space="0" w:color="DDD9C3"/>
+              <w:insideH w:val="single" w:sz="4" w:space="0" w:color="DDD9C3"/>
+              <w:insideV w:val="single" w:sz="4" w:space="0" w:color="DDD9C3"/>
+            </w:tcBorders>
+            <w:shd w:fill="auto" w:val="clear"/>
+            <w:vAlign w:val="center"/>
+          </w:tcPr>
+          <w:p>
+            <w:pPr>
+              <w:pStyle w:val="Tabelbody"/>
+              <w:spacing w:before="60" w:after="60"/>
+              <w:rPr>
+                <w:sz w:val="18"/>
+                <w:szCs w:val="18"/>
+              </w:rPr>
+            </w:pPr>
+            <w:r>
+              <w:rPr>
+                <w:sz w:val="18"/>
+                <w:szCs w:val="18"/>
+              </w:rPr>
+              <w:t>*</w:t>
             </w:r>
           </w:p>
         </w:tc>
@@ -6240,33 +8491,6 @@
           <w:sz w:val="2"/>
           <w:szCs w:val="2"/>
         </w:rPr>
-      </w:r>
-    </w:p>
-    <w:p>
-      <w:pPr>
-        <w:pStyle w:val="Normal"/>
-        <w:rPr/>
-      </w:pPr>
-      <w:r>
-        <w:rPr/>
-      </w:r>
-    </w:p>
-    <w:p>
-      <w:pPr>
-        <w:pStyle w:val="Normal"/>
-        <w:rPr/>
-      </w:pPr>
-      <w:r>
-        <w:rPr/>
-      </w:r>
-    </w:p>
-    <w:p>
-      <w:pPr>
-        <w:pStyle w:val="Normal"/>
-        <w:rPr/>
-      </w:pPr>
-      <w:r>
-        <w:rPr/>
       </w:r>
     </w:p>
     <w:p>
@@ -8218,6 +10442,82 @@
       <w:em w:val="none"/>
     </w:rPr>
   </w:style>
+  <w:style w:type="character" w:styleId="ListLabel34">
+    <w:name w:val="ListLabel 34"/>
+    <w:qFormat/>
+    <w:rPr>
+      <w:b/>
+      <w:i w:val="false"/>
+      <w:sz w:val="32"/>
+      <w:szCs w:val="24"/>
+    </w:rPr>
+  </w:style>
+  <w:style w:type="character" w:styleId="ListLabel35">
+    <w:name w:val="ListLabel 35"/>
+    <w:qFormat/>
+    <w:rPr>
+      <w:b w:val="false"/>
+      <w:bCs w:val="false"/>
+      <w:i w:val="false"/>
+      <w:iCs w:val="false"/>
+      <w:caps w:val="false"/>
+      <w:smallCaps w:val="false"/>
+      <w:strike w:val="false"/>
+      <w:dstrike w:val="false"/>
+      <w:vanish w:val="false"/>
+      <w:color w:val="000000"/>
+      <w:spacing w:val="0"/>
+      <w:kern w:val="0"/>
+      <w:position w:val="0"/>
+      <w:sz w:val="20"/>
+      <w:sz w:val="20"/>
+      <w:u w:val="none"/>
+      <w:effect w:val="none"/>
+      <w:vertAlign w:val="baseline"/>
+      <w:em w:val="none"/>
+    </w:rPr>
+  </w:style>
+  <w:style w:type="character" w:styleId="ListLabel36">
+    <w:name w:val="ListLabel 36"/>
+    <w:qFormat/>
+    <w:rPr>
+      <w:b/>
+      <w:i w:val="false"/>
+      <w:sz w:val="32"/>
+      <w:szCs w:val="24"/>
+    </w:rPr>
+  </w:style>
+  <w:style w:type="character" w:styleId="ListLabel37">
+    <w:name w:val="ListLabel 37"/>
+    <w:qFormat/>
+    <w:rPr>
+      <w:b w:val="false"/>
+      <w:bCs w:val="false"/>
+      <w:i w:val="false"/>
+      <w:iCs w:val="false"/>
+      <w:caps w:val="false"/>
+      <w:smallCaps w:val="false"/>
+      <w:strike w:val="false"/>
+      <w:dstrike w:val="false"/>
+      <w:vanish w:val="false"/>
+      <w:color w:val="000000"/>
+      <w:spacing w:val="0"/>
+      <w:kern w:val="0"/>
+      <w:position w:val="0"/>
+      <w:sz w:val="24"/>
+      <w:sz w:val="24"/>
+      <w:szCs w:val="24"/>
+      <w:u w:val="none"/>
+      <w:effect w:val="none"/>
+      <w:vertAlign w:val="baseline"/>
+      <w:em w:val="none"/>
+    </w:rPr>
+  </w:style>
+  <w:style w:type="character" w:styleId="NumberingSymbols">
+    <w:name w:val="Numbering Symbols"/>
+    <w:qFormat/>
+    <w:rPr/>
+  </w:style>
   <w:style w:type="paragraph" w:styleId="Heading">
     <w:name w:val="Heading"/>
     <w:basedOn w:val="Normal"/>
@@ -8482,6 +10782,28 @@
       <w:sz w:val="20"/>
       <w:szCs w:val="20"/>
       <w:lang w:eastAsia="nl-NL"/>
+    </w:rPr>
+  </w:style>
+  <w:style w:type="paragraph" w:styleId="TableContents">
+    <w:name w:val="Table Contents"/>
+    <w:basedOn w:val="Normal"/>
+    <w:qFormat/>
+    <w:pPr>
+      <w:suppressLineNumbers/>
+    </w:pPr>
+    <w:rPr/>
+  </w:style>
+  <w:style w:type="paragraph" w:styleId="TableHeading">
+    <w:name w:val="Table Heading"/>
+    <w:basedOn w:val="TableContents"/>
+    <w:qFormat/>
+    <w:pPr>
+      <w:suppressLineNumbers/>
+      <w:jc w:val="center"/>
+    </w:pPr>
+    <w:rPr>
+      <w:b/>
+      <w:bCs/>
     </w:rPr>
   </w:style>
   <w:style w:type="numbering" w:styleId="NoList" w:default="1">

</xml_diff>